<commit_message>
Added more information in documentation.
</commit_message>
<xml_diff>
--- a/Documentation.docx
+++ b/Documentation.docx
@@ -79,16 +79,8 @@
         </w:numPr>
         <w:spacing w:before="0" w:after="240"/>
         <w:jc w:val="both"/>
-        <w:rPr>
-          <w:rFonts w:asciiTheme="minorHAnsi" w:hAnsiTheme="minorHAnsi"/>
-          <w:color w:val="auto"/>
-        </w:rPr>
-      </w:pPr>
-      <w:r>
-        <w:rPr>
-          <w:rFonts w:asciiTheme="minorHAnsi" w:hAnsiTheme="minorHAnsi"/>
-          <w:color w:val="auto"/>
-        </w:rPr>
+      </w:pPr>
+      <w:r>
         <w:t>Introduction</w:t>
       </w:r>
     </w:p>
@@ -99,14 +91,12 @@
         <w:jc w:val="both"/>
         <w:rPr>
           <w:rFonts w:cs="Arial"/>
-          <w:sz w:val="28"/>
           <w:szCs w:val="28"/>
         </w:rPr>
       </w:pPr>
       <w:r>
         <w:rPr>
           <w:rFonts w:cs="Arial"/>
-          <w:sz w:val="28"/>
           <w:szCs w:val="28"/>
         </w:rPr>
         <w:t>The</w:t>
@@ -114,7 +104,6 @@
       <w:r>
         <w:rPr>
           <w:rFonts w:cs="Arial"/>
-          <w:sz w:val="28"/>
           <w:szCs w:val="28"/>
         </w:rPr>
         <w:t xml:space="preserve"> game “</w:t>
@@ -122,7 +111,6 @@
       <w:r>
         <w:rPr>
           <w:rFonts w:cs="Arial"/>
-          <w:sz w:val="28"/>
           <w:szCs w:val="28"/>
         </w:rPr>
         <w:t>Just Disc Battle</w:t>
@@ -130,7 +118,6 @@
       <w:r>
         <w:rPr>
           <w:rFonts w:cs="Arial"/>
-          <w:sz w:val="28"/>
           <w:szCs w:val="28"/>
         </w:rPr>
         <w:t>” was devel</w:t>
@@ -138,7 +125,6 @@
       <w:r>
         <w:rPr>
           <w:rFonts w:cs="Arial"/>
-          <w:sz w:val="28"/>
           <w:szCs w:val="28"/>
         </w:rPr>
         <w:t>oped as a team project for the JavaScript UI &amp; DOM</w:t>
@@ -146,7 +132,6 @@
       <w:r>
         <w:rPr>
           <w:rFonts w:cs="Arial"/>
-          <w:sz w:val="28"/>
           <w:szCs w:val="28"/>
         </w:rPr>
         <w:t xml:space="preserve"> course in </w:t>
@@ -155,7 +140,6 @@
       <w:r>
         <w:rPr>
           <w:rFonts w:cs="Arial"/>
-          <w:sz w:val="28"/>
           <w:szCs w:val="28"/>
         </w:rPr>
         <w:t>Telerik</w:t>
@@ -164,7 +148,6 @@
       <w:r>
         <w:rPr>
           <w:rFonts w:cs="Arial"/>
-          <w:sz w:val="28"/>
           <w:szCs w:val="28"/>
         </w:rPr>
         <w:t xml:space="preserve"> Academy</w:t>
@@ -172,7 +155,6 @@
       <w:r>
         <w:rPr>
           <w:rFonts w:cs="Arial"/>
-          <w:sz w:val="28"/>
           <w:szCs w:val="28"/>
         </w:rPr>
         <w:t xml:space="preserve"> using </w:t>
@@ -181,7 +163,6 @@
       <w:r>
         <w:rPr>
           <w:rFonts w:cs="Arial"/>
-          <w:sz w:val="28"/>
           <w:szCs w:val="28"/>
         </w:rPr>
         <w:t>kiteticjs</w:t>
@@ -190,7 +171,6 @@
       <w:r>
         <w:rPr>
           <w:rFonts w:cs="Arial"/>
-          <w:sz w:val="28"/>
           <w:szCs w:val="28"/>
         </w:rPr>
         <w:t xml:space="preserve"> and </w:t>
@@ -199,7 +179,6 @@
       <w:r>
         <w:rPr>
           <w:rFonts w:cs="Arial"/>
-          <w:sz w:val="28"/>
           <w:szCs w:val="28"/>
         </w:rPr>
         <w:t>requirejs</w:t>
@@ -208,7 +187,6 @@
       <w:r>
         <w:rPr>
           <w:rFonts w:cs="Arial"/>
-          <w:sz w:val="28"/>
           <w:szCs w:val="28"/>
         </w:rPr>
         <w:t xml:space="preserve">. The following description contains information about the team members, </w:t>
@@ -216,7 +194,6 @@
       <w:r>
         <w:rPr>
           <w:rFonts w:cs="Arial"/>
-          <w:sz w:val="28"/>
           <w:szCs w:val="28"/>
         </w:rPr>
         <w:t>screenshots</w:t>
@@ -224,7 +201,6 @@
       <w:r>
         <w:rPr>
           <w:rFonts w:cs="Arial"/>
-          <w:sz w:val="28"/>
           <w:szCs w:val="28"/>
         </w:rPr>
         <w:t xml:space="preserve">, brief </w:t>
@@ -232,7 +208,6 @@
       <w:r>
         <w:rPr>
           <w:rFonts w:cs="Arial"/>
-          <w:sz w:val="28"/>
           <w:szCs w:val="28"/>
         </w:rPr>
         <w:t>gameplay</w:t>
@@ -240,7 +215,6 @@
       <w:r>
         <w:rPr>
           <w:rFonts w:cs="Arial"/>
-          <w:sz w:val="28"/>
           <w:szCs w:val="28"/>
         </w:rPr>
         <w:t xml:space="preserve"> details, and the URL of the team repository.</w:t>
@@ -253,7 +227,6 @@
         <w:jc w:val="both"/>
         <w:rPr>
           <w:rFonts w:cs="Arial"/>
-          <w:sz w:val="28"/>
           <w:szCs w:val="28"/>
         </w:rPr>
       </w:pPr>
@@ -267,33 +240,28 @@
         </w:numPr>
         <w:spacing w:before="0" w:after="240"/>
         <w:jc w:val="both"/>
-        <w:rPr>
-          <w:rFonts w:asciiTheme="minorHAnsi" w:hAnsiTheme="minorHAnsi"/>
-          <w:color w:val="auto"/>
-        </w:rPr>
-      </w:pPr>
-      <w:r>
-        <w:rPr>
-          <w:rFonts w:asciiTheme="minorHAnsi" w:hAnsiTheme="minorHAnsi"/>
-          <w:color w:val="auto"/>
-        </w:rPr>
+      </w:pPr>
+      <w:r>
         <w:t>Team “</w:t>
       </w:r>
       <w:proofErr w:type="spellStart"/>
       <w:r>
-        <w:rPr>
-          <w:rFonts w:asciiTheme="minorHAnsi" w:hAnsiTheme="minorHAnsi"/>
-          <w:color w:val="auto"/>
-        </w:rPr>
         <w:t>Baracuda</w:t>
       </w:r>
       <w:proofErr w:type="spellEnd"/>
       <w:r>
-        <w:rPr>
-          <w:rFonts w:asciiTheme="minorHAnsi" w:hAnsiTheme="minorHAnsi"/>
-          <w:color w:val="auto"/>
-        </w:rPr>
         <w:t>” members</w:t>
+      </w:r>
+    </w:p>
+    <w:p>
+      <w:r>
+        <w:t xml:space="preserve">The team's members have been chosen by the Academy and </w:t>
+      </w:r>
+      <w:r>
+        <w:t>include the following students</w:t>
+      </w:r>
+      <w:r>
+        <w:t>:</w:t>
       </w:r>
     </w:p>
     <w:p>
@@ -303,43 +271,6 @@
         <w:jc w:val="both"/>
         <w:rPr>
           <w:rFonts w:cs="Arial"/>
-          <w:sz w:val="28"/>
-          <w:szCs w:val="28"/>
-        </w:rPr>
-      </w:pPr>
-      <w:r>
-        <w:rPr>
-          <w:rFonts w:cs="Arial"/>
-          <w:sz w:val="28"/>
-          <w:szCs w:val="28"/>
-        </w:rPr>
-        <w:t xml:space="preserve">The team's members have been chosen by the Academy and </w:t>
-      </w:r>
-      <w:r>
-        <w:rPr>
-          <w:rFonts w:cs="Arial"/>
-          <w:sz w:val="28"/>
-          <w:szCs w:val="28"/>
-        </w:rPr>
-        <w:t>include the following students</w:t>
-      </w:r>
-      <w:r>
-        <w:rPr>
-          <w:rFonts w:cs="Arial"/>
-          <w:sz w:val="28"/>
-          <w:szCs w:val="28"/>
-        </w:rPr>
-        <w:t>:</w:t>
-      </w:r>
-    </w:p>
-    <w:p>
-      <w:pPr>
-        <w:spacing w:after="0" w:line="276" w:lineRule="auto"/>
-        <w:ind w:firstLine="360"/>
-        <w:jc w:val="both"/>
-        <w:rPr>
-          <w:rFonts w:cs="Arial"/>
-          <w:sz w:val="28"/>
           <w:szCs w:val="28"/>
         </w:rPr>
       </w:pPr>
@@ -352,7 +283,6 @@
           <w:numId w:val="4"/>
         </w:numPr>
         <w:rPr>
-          <w:sz w:val="28"/>
           <w:szCs w:val="28"/>
           <w:lang w:val="bg-BG"/>
         </w:rPr>
@@ -360,7 +290,6 @@
       <w:proofErr w:type="spellStart"/>
       <w:r>
         <w:rPr>
-          <w:sz w:val="28"/>
           <w:szCs w:val="28"/>
         </w:rPr>
         <w:t>Mihail</w:t>
@@ -368,7 +297,6 @@
       <w:proofErr w:type="spellEnd"/>
       <w:r>
         <w:rPr>
-          <w:sz w:val="28"/>
           <w:szCs w:val="28"/>
         </w:rPr>
         <w:t xml:space="preserve"> </w:t>
@@ -376,7 +304,6 @@
       <w:proofErr w:type="spellStart"/>
       <w:r>
         <w:rPr>
-          <w:sz w:val="28"/>
           <w:szCs w:val="28"/>
         </w:rPr>
         <w:t>Yankov</w:t>
@@ -384,74 +311,37 @@
       <w:proofErr w:type="spellEnd"/>
       <w:r>
         <w:rPr>
-          <w:sz w:val="28"/>
           <w:szCs w:val="28"/>
         </w:rPr>
         <w:t xml:space="preserve"> (</w:t>
       </w:r>
       <w:proofErr w:type="spellStart"/>
       <w:r>
-        <w:rPr>
-          <w:sz w:val="28"/>
-          <w:szCs w:val="28"/>
-        </w:rPr>
         <w:fldChar w:fldCharType="begin"/>
       </w:r>
       <w:r>
-        <w:rPr>
-          <w:sz w:val="28"/>
-          <w:szCs w:val="28"/>
-        </w:rPr>
         <w:instrText xml:space="preserve"> HYPERLINK "https://telerikacademy.com/Users/M.Yankov" </w:instrText>
       </w:r>
       <w:r>
-        <w:rPr>
-          <w:sz w:val="28"/>
-          <w:szCs w:val="28"/>
-        </w:rPr>
-      </w:r>
-      <w:r>
-        <w:rPr>
-          <w:sz w:val="28"/>
-          <w:szCs w:val="28"/>
-        </w:rPr>
         <w:fldChar w:fldCharType="separate"/>
       </w:r>
       <w:r>
         <w:rPr>
           <w:rStyle w:val="Hyperlink"/>
-          <w:sz w:val="28"/>
-          <w:szCs w:val="28"/>
-        </w:rPr>
-        <w:t>M.Yank</w:t>
-      </w:r>
+          <w:szCs w:val="28"/>
+        </w:rPr>
+        <w:t>M.Yankov</w:t>
+      </w:r>
+      <w:proofErr w:type="spellEnd"/>
       <w:r>
         <w:rPr>
           <w:rStyle w:val="Hyperlink"/>
-          <w:sz w:val="28"/>
-          <w:szCs w:val="28"/>
-        </w:rPr>
-        <w:t>o</w:t>
-      </w:r>
-      <w:r>
-        <w:rPr>
-          <w:rStyle w:val="Hyperlink"/>
-          <w:sz w:val="28"/>
-          <w:szCs w:val="28"/>
-        </w:rPr>
-        <w:t>v</w:t>
-      </w:r>
-      <w:proofErr w:type="spellEnd"/>
-      <w:r>
-        <w:rPr>
-          <w:sz w:val="28"/>
           <w:szCs w:val="28"/>
         </w:rPr>
         <w:fldChar w:fldCharType="end"/>
       </w:r>
       <w:r>
         <w:rPr>
-          <w:sz w:val="28"/>
           <w:szCs w:val="28"/>
         </w:rPr>
         <w:t>)</w:t>
@@ -465,14 +355,12 @@
           <w:numId w:val="4"/>
         </w:numPr>
         <w:rPr>
-          <w:sz w:val="28"/>
           <w:szCs w:val="28"/>
           <w:lang w:val="bg-BG"/>
         </w:rPr>
       </w:pPr>
       <w:r>
         <w:rPr>
-          <w:sz w:val="28"/>
           <w:szCs w:val="28"/>
         </w:rPr>
         <w:t xml:space="preserve">Emilia </w:t>
@@ -480,7 +368,6 @@
       <w:proofErr w:type="spellStart"/>
       <w:r>
         <w:rPr>
-          <w:sz w:val="28"/>
           <w:szCs w:val="28"/>
         </w:rPr>
         <w:t>Georghieva</w:t>
@@ -488,7 +375,6 @@
       <w:proofErr w:type="spellEnd"/>
       <w:r>
         <w:rPr>
-          <w:sz w:val="28"/>
           <w:szCs w:val="28"/>
         </w:rPr>
         <w:t xml:space="preserve"> (</w:t>
@@ -497,31 +383,13 @@
         <w:r>
           <w:rPr>
             <w:rStyle w:val="Hyperlink"/>
-            <w:sz w:val="28"/>
             <w:szCs w:val="28"/>
           </w:rPr>
-          <w:t>Em</w:t>
-        </w:r>
-        <w:r>
-          <w:rPr>
-            <w:rStyle w:val="Hyperlink"/>
-            <w:sz w:val="28"/>
-            <w:szCs w:val="28"/>
-          </w:rPr>
-          <w:t>i</w:t>
-        </w:r>
-        <w:r>
-          <w:rPr>
-            <w:rStyle w:val="Hyperlink"/>
-            <w:sz w:val="28"/>
-            <w:szCs w:val="28"/>
-          </w:rPr>
-          <w:t>liya93</w:t>
+          <w:t>Emiliya93</w:t>
         </w:r>
       </w:hyperlink>
       <w:r>
         <w:rPr>
-          <w:sz w:val="28"/>
           <w:szCs w:val="28"/>
         </w:rPr>
         <w:t>)</w:t>
@@ -535,89 +403,43 @@
           <w:numId w:val="4"/>
         </w:numPr>
         <w:rPr>
-          <w:sz w:val="28"/>
           <w:szCs w:val="28"/>
           <w:lang w:val="bg-BG"/>
         </w:rPr>
       </w:pPr>
       <w:r>
         <w:rPr>
-          <w:sz w:val="28"/>
           <w:szCs w:val="28"/>
         </w:rPr>
         <w:t>Martin Ali (</w:t>
       </w:r>
       <w:proofErr w:type="spellStart"/>
       <w:r>
-        <w:rPr>
-          <w:sz w:val="28"/>
-          <w:szCs w:val="28"/>
-        </w:rPr>
         <w:fldChar w:fldCharType="begin"/>
       </w:r>
       <w:r>
-        <w:rPr>
-          <w:sz w:val="28"/>
-          <w:szCs w:val="28"/>
-        </w:rPr>
         <w:instrText xml:space="preserve"> HYPERLINK "https://telerikacademy.com/Users/Beardhammer" </w:instrText>
       </w:r>
       <w:r>
-        <w:rPr>
-          <w:sz w:val="28"/>
-          <w:szCs w:val="28"/>
-        </w:rPr>
-      </w:r>
-      <w:r>
-        <w:rPr>
-          <w:sz w:val="28"/>
-          <w:szCs w:val="28"/>
-        </w:rPr>
         <w:fldChar w:fldCharType="separate"/>
       </w:r>
       <w:r>
         <w:rPr>
           <w:rStyle w:val="Hyperlink"/>
-          <w:sz w:val="28"/>
-          <w:szCs w:val="28"/>
-        </w:rPr>
-        <w:t>Beardham</w:t>
-      </w:r>
+          <w:szCs w:val="28"/>
+        </w:rPr>
+        <w:t>Beardhammer</w:t>
+      </w:r>
+      <w:proofErr w:type="spellEnd"/>
       <w:r>
         <w:rPr>
           <w:rStyle w:val="Hyperlink"/>
-          <w:sz w:val="28"/>
-          <w:szCs w:val="28"/>
-        </w:rPr>
-        <w:t>m</w:t>
-      </w:r>
-      <w:r>
-        <w:rPr>
-          <w:rStyle w:val="Hyperlink"/>
-          <w:sz w:val="28"/>
-          <w:szCs w:val="28"/>
-        </w:rPr>
-        <w:t>e</w:t>
-      </w:r>
-      <w:r>
-        <w:rPr>
-          <w:rStyle w:val="Hyperlink"/>
-          <w:sz w:val="28"/>
-          <w:szCs w:val="28"/>
-        </w:rPr>
-        <w:t>r</w:t>
-      </w:r>
-      <w:proofErr w:type="spellEnd"/>
-      <w:r>
-        <w:rPr>
-          <w:sz w:val="28"/>
           <w:szCs w:val="28"/>
         </w:rPr>
         <w:fldChar w:fldCharType="end"/>
       </w:r>
       <w:r>
         <w:rPr>
-          <w:sz w:val="28"/>
           <w:szCs w:val="28"/>
         </w:rPr>
         <w:t>)</w:t>
@@ -631,14 +453,12 @@
           <w:numId w:val="4"/>
         </w:numPr>
         <w:rPr>
-          <w:sz w:val="28"/>
           <w:szCs w:val="28"/>
           <w:lang w:val="bg-BG"/>
         </w:rPr>
       </w:pPr>
       <w:r>
         <w:rPr>
-          <w:sz w:val="28"/>
           <w:szCs w:val="28"/>
         </w:rPr>
         <w:t xml:space="preserve">Adrian </w:t>
@@ -646,7 +466,6 @@
       <w:proofErr w:type="spellStart"/>
       <w:r>
         <w:rPr>
-          <w:sz w:val="28"/>
           <w:szCs w:val="28"/>
         </w:rPr>
         <w:t>Apostolov</w:t>
@@ -654,74 +473,37 @@
       <w:proofErr w:type="spellEnd"/>
       <w:r>
         <w:rPr>
-          <w:sz w:val="28"/>
           <w:szCs w:val="28"/>
         </w:rPr>
         <w:t xml:space="preserve"> (</w:t>
       </w:r>
       <w:proofErr w:type="spellStart"/>
       <w:r>
-        <w:rPr>
-          <w:sz w:val="28"/>
-          <w:szCs w:val="28"/>
-        </w:rPr>
         <w:fldChar w:fldCharType="begin"/>
       </w:r>
       <w:r>
-        <w:rPr>
-          <w:sz w:val="28"/>
-          <w:szCs w:val="28"/>
-        </w:rPr>
         <w:instrText xml:space="preserve"> HYPERLINK "https://telerikacademy.com/Users/Adrian.Apostolov" </w:instrText>
       </w:r>
       <w:r>
-        <w:rPr>
-          <w:sz w:val="28"/>
-          <w:szCs w:val="28"/>
-        </w:rPr>
-      </w:r>
-      <w:r>
-        <w:rPr>
-          <w:sz w:val="28"/>
-          <w:szCs w:val="28"/>
-        </w:rPr>
         <w:fldChar w:fldCharType="separate"/>
       </w:r>
       <w:r>
         <w:rPr>
           <w:rStyle w:val="Hyperlink"/>
-          <w:sz w:val="28"/>
-          <w:szCs w:val="28"/>
-        </w:rPr>
-        <w:t>Adrian.Apo</w:t>
-      </w:r>
+          <w:szCs w:val="28"/>
+        </w:rPr>
+        <w:t>Adrian.Apostolov</w:t>
+      </w:r>
+      <w:proofErr w:type="spellEnd"/>
       <w:r>
         <w:rPr>
           <w:rStyle w:val="Hyperlink"/>
-          <w:sz w:val="28"/>
-          <w:szCs w:val="28"/>
-        </w:rPr>
-        <w:t>s</w:t>
-      </w:r>
-      <w:r>
-        <w:rPr>
-          <w:rStyle w:val="Hyperlink"/>
-          <w:sz w:val="28"/>
-          <w:szCs w:val="28"/>
-        </w:rPr>
-        <w:t>tolov</w:t>
-      </w:r>
-      <w:proofErr w:type="spellEnd"/>
-      <w:r>
-        <w:rPr>
-          <w:sz w:val="28"/>
           <w:szCs w:val="28"/>
         </w:rPr>
         <w:fldChar w:fldCharType="end"/>
       </w:r>
       <w:r>
         <w:rPr>
-          <w:sz w:val="28"/>
           <w:szCs w:val="28"/>
         </w:rPr>
         <w:t>)</w:t>
@@ -735,14 +517,12 @@
           <w:numId w:val="4"/>
         </w:numPr>
         <w:rPr>
-          <w:sz w:val="28"/>
           <w:szCs w:val="28"/>
           <w:lang w:val="bg-BG"/>
         </w:rPr>
       </w:pPr>
       <w:r>
         <w:rPr>
-          <w:sz w:val="28"/>
           <w:szCs w:val="28"/>
         </w:rPr>
         <w:t xml:space="preserve">Alexis </w:t>
@@ -750,7 +530,6 @@
       <w:proofErr w:type="spellStart"/>
       <w:r>
         <w:rPr>
-          <w:sz w:val="28"/>
           <w:szCs w:val="28"/>
         </w:rPr>
         <w:t>Sideriss</w:t>
@@ -758,74 +537,37 @@
       <w:proofErr w:type="spellEnd"/>
       <w:r>
         <w:rPr>
-          <w:sz w:val="28"/>
           <w:szCs w:val="28"/>
         </w:rPr>
         <w:t xml:space="preserve"> (</w:t>
       </w:r>
       <w:proofErr w:type="spellStart"/>
       <w:r>
-        <w:rPr>
-          <w:sz w:val="28"/>
-          <w:szCs w:val="28"/>
-        </w:rPr>
         <w:fldChar w:fldCharType="begin"/>
       </w:r>
       <w:r>
-        <w:rPr>
-          <w:sz w:val="28"/>
-          <w:szCs w:val="28"/>
-        </w:rPr>
         <w:instrText xml:space="preserve"> HYPERLINK "https://telerikacademy.com/Users/a.sideriss" </w:instrText>
       </w:r>
       <w:r>
-        <w:rPr>
-          <w:sz w:val="28"/>
-          <w:szCs w:val="28"/>
-        </w:rPr>
-      </w:r>
-      <w:r>
-        <w:rPr>
-          <w:sz w:val="28"/>
-          <w:szCs w:val="28"/>
-        </w:rPr>
         <w:fldChar w:fldCharType="separate"/>
       </w:r>
       <w:r>
         <w:rPr>
           <w:rStyle w:val="Hyperlink"/>
-          <w:sz w:val="28"/>
-          <w:szCs w:val="28"/>
-        </w:rPr>
-        <w:t>a.si</w:t>
-      </w:r>
+          <w:szCs w:val="28"/>
+        </w:rPr>
+        <w:t>a.sideriss</w:t>
+      </w:r>
+      <w:proofErr w:type="spellEnd"/>
       <w:r>
         <w:rPr>
           <w:rStyle w:val="Hyperlink"/>
-          <w:sz w:val="28"/>
-          <w:szCs w:val="28"/>
-        </w:rPr>
-        <w:t>d</w:t>
-      </w:r>
-      <w:r>
-        <w:rPr>
-          <w:rStyle w:val="Hyperlink"/>
-          <w:sz w:val="28"/>
-          <w:szCs w:val="28"/>
-        </w:rPr>
-        <w:t>eriss</w:t>
-      </w:r>
-      <w:proofErr w:type="spellEnd"/>
-      <w:r>
-        <w:rPr>
-          <w:sz w:val="28"/>
           <w:szCs w:val="28"/>
         </w:rPr>
         <w:fldChar w:fldCharType="end"/>
       </w:r>
       <w:r>
         <w:rPr>
-          <w:sz w:val="28"/>
           <w:szCs w:val="28"/>
         </w:rPr>
         <w:t>)</w:t>
@@ -839,47 +581,49 @@
           <w:numId w:val="4"/>
         </w:numPr>
         <w:rPr>
-          <w:sz w:val="28"/>
           <w:szCs w:val="28"/>
           <w:lang w:val="bg-BG"/>
         </w:rPr>
       </w:pPr>
-      <w:r>
-        <w:rPr>
-          <w:sz w:val="28"/>
-          <w:szCs w:val="28"/>
-        </w:rPr>
-        <w:t>Georgi Enchev (</w:t>
+      <w:proofErr w:type="spellStart"/>
+      <w:r>
+        <w:rPr>
+          <w:szCs w:val="28"/>
+        </w:rPr>
+        <w:t>Georgi</w:t>
+      </w:r>
+      <w:proofErr w:type="spellEnd"/>
+      <w:r>
+        <w:rPr>
+          <w:szCs w:val="28"/>
+        </w:rPr>
+        <w:t xml:space="preserve"> </w:t>
+      </w:r>
+      <w:proofErr w:type="spellStart"/>
+      <w:r>
+        <w:rPr>
+          <w:szCs w:val="28"/>
+        </w:rPr>
+        <w:t>Enchev</w:t>
+      </w:r>
+      <w:proofErr w:type="spellEnd"/>
+      <w:r>
+        <w:rPr>
+          <w:szCs w:val="28"/>
+        </w:rPr>
+        <w:t xml:space="preserve"> (</w:t>
       </w:r>
       <w:hyperlink r:id="rId9" w:history="1">
         <w:r>
           <w:rPr>
             <w:rStyle w:val="Hyperlink"/>
-            <w:sz w:val="28"/>
             <w:szCs w:val="28"/>
           </w:rPr>
-          <w:t>enche</w:t>
-        </w:r>
-        <w:r>
-          <w:rPr>
-            <w:rStyle w:val="Hyperlink"/>
-            <w:sz w:val="28"/>
-            <w:szCs w:val="28"/>
-          </w:rPr>
-          <w:t>v</w:t>
-        </w:r>
-        <w:r>
-          <w:rPr>
-            <w:rStyle w:val="Hyperlink"/>
-            <w:sz w:val="28"/>
-            <w:szCs w:val="28"/>
-          </w:rPr>
-          <w:t>93</w:t>
+          <w:t>enchev93</w:t>
         </w:r>
       </w:hyperlink>
       <w:r>
         <w:rPr>
-          <w:sz w:val="28"/>
           <w:szCs w:val="28"/>
         </w:rPr>
         <w:t>)</w:t>
@@ -893,7 +637,6 @@
           <w:numId w:val="4"/>
         </w:numPr>
         <w:rPr>
-          <w:sz w:val="28"/>
           <w:szCs w:val="28"/>
           <w:lang w:val="bg-BG"/>
         </w:rPr>
@@ -901,7 +644,6 @@
       <w:proofErr w:type="spellStart"/>
       <w:r>
         <w:rPr>
-          <w:sz w:val="28"/>
           <w:szCs w:val="28"/>
         </w:rPr>
         <w:t>Dimitar</w:t>
@@ -909,7 +651,6 @@
       <w:proofErr w:type="spellEnd"/>
       <w:r>
         <w:rPr>
-          <w:sz w:val="28"/>
           <w:szCs w:val="28"/>
         </w:rPr>
         <w:t xml:space="preserve"> </w:t>
@@ -917,7 +658,6 @@
       <w:proofErr w:type="spellStart"/>
       <w:r>
         <w:rPr>
-          <w:sz w:val="28"/>
           <w:szCs w:val="28"/>
         </w:rPr>
         <w:t>Lachkov</w:t>
@@ -925,74 +665,37 @@
       <w:proofErr w:type="spellEnd"/>
       <w:r>
         <w:rPr>
-          <w:sz w:val="28"/>
           <w:szCs w:val="28"/>
         </w:rPr>
         <w:t xml:space="preserve"> (</w:t>
       </w:r>
       <w:proofErr w:type="spellStart"/>
       <w:r>
-        <w:rPr>
-          <w:sz w:val="28"/>
-          <w:szCs w:val="28"/>
-        </w:rPr>
         <w:fldChar w:fldCharType="begin"/>
       </w:r>
       <w:r>
-        <w:rPr>
-          <w:sz w:val="28"/>
-          <w:szCs w:val="28"/>
-        </w:rPr>
         <w:instrText xml:space="preserve"> HYPERLINK "https://telerikacademy.com/Users/dlachkov" </w:instrText>
       </w:r>
       <w:r>
-        <w:rPr>
-          <w:sz w:val="28"/>
-          <w:szCs w:val="28"/>
-        </w:rPr>
-      </w:r>
-      <w:r>
-        <w:rPr>
-          <w:sz w:val="28"/>
-          <w:szCs w:val="28"/>
-        </w:rPr>
         <w:fldChar w:fldCharType="separate"/>
       </w:r>
       <w:r>
         <w:rPr>
           <w:rStyle w:val="Hyperlink"/>
-          <w:sz w:val="28"/>
-          <w:szCs w:val="28"/>
-        </w:rPr>
-        <w:t>dlach</w:t>
-      </w:r>
+          <w:szCs w:val="28"/>
+        </w:rPr>
+        <w:t>dlachkov</w:t>
+      </w:r>
+      <w:proofErr w:type="spellEnd"/>
       <w:r>
         <w:rPr>
           <w:rStyle w:val="Hyperlink"/>
-          <w:sz w:val="28"/>
-          <w:szCs w:val="28"/>
-        </w:rPr>
-        <w:t>k</w:t>
-      </w:r>
-      <w:r>
-        <w:rPr>
-          <w:rStyle w:val="Hyperlink"/>
-          <w:sz w:val="28"/>
-          <w:szCs w:val="28"/>
-        </w:rPr>
-        <w:t>ov</w:t>
-      </w:r>
-      <w:proofErr w:type="spellEnd"/>
-      <w:r>
-        <w:rPr>
-          <w:sz w:val="28"/>
           <w:szCs w:val="28"/>
         </w:rPr>
         <w:fldChar w:fldCharType="end"/>
       </w:r>
       <w:r>
         <w:rPr>
-          <w:sz w:val="28"/>
           <w:szCs w:val="28"/>
         </w:rPr>
         <w:t>)</w:t>
@@ -1006,14 +709,12 @@
           <w:numId w:val="4"/>
         </w:numPr>
         <w:rPr>
-          <w:sz w:val="28"/>
           <w:szCs w:val="28"/>
           <w:lang w:val="bg-BG"/>
         </w:rPr>
       </w:pPr>
       <w:r>
         <w:rPr>
-          <w:sz w:val="28"/>
           <w:szCs w:val="28"/>
         </w:rPr>
         <w:t xml:space="preserve">Andrey </w:t>
@@ -1021,7 +722,6 @@
       <w:proofErr w:type="spellStart"/>
       <w:r>
         <w:rPr>
-          <w:sz w:val="28"/>
           <w:szCs w:val="28"/>
         </w:rPr>
         <w:t>Traykov</w:t>
@@ -1029,78 +729,49 @@
       <w:proofErr w:type="spellEnd"/>
       <w:r>
         <w:rPr>
-          <w:sz w:val="28"/>
           <w:szCs w:val="28"/>
         </w:rPr>
         <w:t xml:space="preserve">  (</w:t>
       </w:r>
       <w:proofErr w:type="spellStart"/>
       <w:r>
-        <w:rPr>
-          <w:sz w:val="28"/>
-          <w:szCs w:val="28"/>
-        </w:rPr>
         <w:fldChar w:fldCharType="begin"/>
       </w:r>
       <w:r>
-        <w:rPr>
-          <w:sz w:val="28"/>
-          <w:szCs w:val="28"/>
-        </w:rPr>
         <w:instrText xml:space="preserve"> HYPERLINK "https://telerikacademy.com/Users/andrei_pl" </w:instrText>
       </w:r>
       <w:r>
-        <w:rPr>
-          <w:sz w:val="28"/>
-          <w:szCs w:val="28"/>
-        </w:rPr>
-      </w:r>
-      <w:r>
-        <w:rPr>
-          <w:sz w:val="28"/>
-          <w:szCs w:val="28"/>
-        </w:rPr>
         <w:fldChar w:fldCharType="separate"/>
       </w:r>
       <w:r>
         <w:rPr>
           <w:rStyle w:val="Hyperlink"/>
-          <w:sz w:val="28"/>
-          <w:szCs w:val="28"/>
-        </w:rPr>
-        <w:t>andrei</w:t>
-      </w:r>
+          <w:szCs w:val="28"/>
+        </w:rPr>
+        <w:t>andrei_pl</w:t>
+      </w:r>
+      <w:proofErr w:type="spellEnd"/>
       <w:r>
         <w:rPr>
           <w:rStyle w:val="Hyperlink"/>
-          <w:sz w:val="28"/>
-          <w:szCs w:val="28"/>
-        </w:rPr>
-        <w:t>_</w:t>
-      </w:r>
-      <w:r>
-        <w:rPr>
-          <w:rStyle w:val="Hyperlink"/>
-          <w:sz w:val="28"/>
-          <w:szCs w:val="28"/>
-        </w:rPr>
-        <w:t>pl</w:t>
-      </w:r>
-      <w:proofErr w:type="spellEnd"/>
-      <w:r>
-        <w:rPr>
-          <w:sz w:val="28"/>
           <w:szCs w:val="28"/>
         </w:rPr>
         <w:fldChar w:fldCharType="end"/>
       </w:r>
       <w:r>
         <w:rPr>
-          <w:sz w:val="28"/>
           <w:szCs w:val="28"/>
         </w:rPr>
         <w:t>)</w:t>
       </w:r>
+    </w:p>
+    <w:p>
+      <w:pPr>
+        <w:jc w:val="both"/>
+        <w:rPr>
+          <w:szCs w:val="28"/>
+        </w:rPr>
+      </w:pPr>
     </w:p>
     <w:p>
       <w:pPr>
@@ -1109,356 +780,201 @@
           <w:ilvl w:val="0"/>
           <w:numId w:val="1"/>
         </w:numPr>
-        <w:spacing w:after="240"/>
-        <w:ind w:left="927"/>
-        <w:rPr>
-          <w:rFonts w:asciiTheme="minorHAnsi" w:hAnsiTheme="minorHAnsi"/>
-          <w:color w:val="auto"/>
-        </w:rPr>
-      </w:pPr>
-      <w:r>
-        <w:rPr>
-          <w:rFonts w:asciiTheme="minorHAnsi" w:hAnsiTheme="minorHAnsi"/>
-          <w:color w:val="auto"/>
-        </w:rPr>
+      </w:pPr>
+      <w:r>
         <w:lastRenderedPageBreak/>
-        <w:t>Screenshots</w:t>
-      </w:r>
-    </w:p>
-    <w:p>
-      <w:pPr>
-        <w:rPr>
-          <w:sz w:val="28"/>
-          <w:szCs w:val="28"/>
-        </w:rPr>
-      </w:pPr>
-    </w:p>
-    <w:p>
-      <w:pPr>
-        <w:rPr>
-          <w:sz w:val="28"/>
-          <w:szCs w:val="28"/>
-        </w:rPr>
-      </w:pPr>
-    </w:p>
-    <w:p>
-      <w:pPr>
-        <w:rPr>
-          <w:sz w:val="28"/>
-          <w:szCs w:val="28"/>
-        </w:rPr>
-      </w:pPr>
-    </w:p>
-    <w:p>
-      <w:pPr>
-        <w:rPr>
-          <w:sz w:val="28"/>
-          <w:szCs w:val="28"/>
-        </w:rPr>
-      </w:pPr>
-    </w:p>
-    <w:p>
-      <w:pPr>
-        <w:rPr>
-          <w:sz w:val="28"/>
-          <w:szCs w:val="28"/>
-        </w:rPr>
-      </w:pPr>
-    </w:p>
-    <w:p>
-      <w:pPr>
-        <w:rPr>
-          <w:sz w:val="28"/>
-          <w:szCs w:val="28"/>
-        </w:rPr>
-      </w:pPr>
-    </w:p>
-    <w:p>
-      <w:pPr>
-        <w:rPr>
-          <w:sz w:val="28"/>
-          <w:szCs w:val="28"/>
-        </w:rPr>
-      </w:pPr>
-    </w:p>
-    <w:p>
-      <w:pPr>
-        <w:rPr>
-          <w:sz w:val="28"/>
-          <w:szCs w:val="28"/>
-        </w:rPr>
-      </w:pPr>
-    </w:p>
-    <w:p>
-      <w:pPr>
-        <w:rPr>
-          <w:sz w:val="28"/>
-          <w:szCs w:val="28"/>
-        </w:rPr>
-      </w:pPr>
-    </w:p>
-    <w:p>
-      <w:pPr>
-        <w:rPr>
-          <w:sz w:val="28"/>
-          <w:szCs w:val="28"/>
-        </w:rPr>
-      </w:pPr>
-    </w:p>
-    <w:p>
-      <w:pPr>
-        <w:rPr>
-          <w:sz w:val="28"/>
-          <w:szCs w:val="28"/>
-        </w:rPr>
-      </w:pPr>
-    </w:p>
-    <w:p>
-      <w:pPr>
-        <w:rPr>
-          <w:sz w:val="28"/>
-          <w:szCs w:val="28"/>
-        </w:rPr>
-      </w:pPr>
-    </w:p>
-    <w:p>
-      <w:pPr>
-        <w:rPr>
-          <w:sz w:val="28"/>
-          <w:szCs w:val="28"/>
-        </w:rPr>
-      </w:pPr>
-      <w:bookmarkStart w:id="0" w:name="_GoBack"/>
-      <w:bookmarkEnd w:id="0"/>
+        <w:t xml:space="preserve">Project </w:t>
+      </w:r>
+      <w:r>
+        <w:t>purpose</w:t>
+      </w:r>
+    </w:p>
+    <w:p/>
+    <w:p>
+      <w:pPr>
+        <w:ind w:left="283"/>
+        <w:jc w:val="both"/>
+        <w:rPr>
+          <w:szCs w:val="28"/>
+        </w:rPr>
+      </w:pPr>
+      <w:r>
+        <w:rPr>
+          <w:szCs w:val="28"/>
+        </w:rPr>
+        <w:t xml:space="preserve">The player controls </w:t>
+      </w:r>
+      <w:r>
+        <w:rPr>
+          <w:szCs w:val="28"/>
+        </w:rPr>
+        <w:t xml:space="preserve">the </w:t>
+      </w:r>
+      <w:r>
+        <w:rPr>
+          <w:szCs w:val="28"/>
+        </w:rPr>
+        <w:t>red ninja pu</w:t>
+      </w:r>
+      <w:r>
+        <w:rPr>
+          <w:szCs w:val="28"/>
+        </w:rPr>
+        <w:t>ck</w:t>
+      </w:r>
+      <w:r>
+        <w:rPr>
+          <w:szCs w:val="28"/>
+        </w:rPr>
+        <w:t xml:space="preserve"> with the mouse.</w:t>
+      </w:r>
+      <w:r>
+        <w:rPr>
+          <w:szCs w:val="28"/>
+        </w:rPr>
+        <w:t xml:space="preserve"> </w:t>
+      </w:r>
+      <w:r>
+        <w:rPr>
+          <w:szCs w:val="28"/>
+        </w:rPr>
+        <w:t>The player</w:t>
+      </w:r>
+      <w:r>
+        <w:rPr>
+          <w:szCs w:val="28"/>
+        </w:rPr>
+        <w:t xml:space="preserve"> and the computer</w:t>
+      </w:r>
+      <w:r>
+        <w:rPr>
+          <w:szCs w:val="28"/>
+        </w:rPr>
+        <w:t xml:space="preserve"> </w:t>
+      </w:r>
+      <w:r>
+        <w:rPr>
+          <w:szCs w:val="28"/>
+        </w:rPr>
+        <w:t>are bound to their</w:t>
+      </w:r>
+      <w:r>
+        <w:rPr>
+          <w:szCs w:val="28"/>
+        </w:rPr>
+        <w:t xml:space="preserve"> field</w:t>
+      </w:r>
+      <w:r>
+        <w:rPr>
+          <w:szCs w:val="28"/>
+        </w:rPr>
+        <w:t>s</w:t>
+      </w:r>
+      <w:r>
+        <w:rPr>
+          <w:szCs w:val="28"/>
+        </w:rPr>
+        <w:t xml:space="preserve"> and can’t cross the middle of the playground.</w:t>
+      </w:r>
+      <w:r>
+        <w:rPr>
+          <w:szCs w:val="28"/>
+        </w:rPr>
+        <w:t xml:space="preserve"> The player must hit the ball puck and score a goal while defending his goal line.</w:t>
+      </w:r>
+      <w:r>
+        <w:rPr>
+          <w:szCs w:val="28"/>
+        </w:rPr>
+        <w:t xml:space="preserve"> </w:t>
+      </w:r>
     </w:p>
     <w:p>
       <w:pPr>
         <w:pStyle w:val="ListParagraph"/>
+        <w:ind w:left="643"/>
+        <w:jc w:val="both"/>
+        <w:rPr>
+          <w:szCs w:val="28"/>
+        </w:rPr>
+      </w:pPr>
+      <w:r>
+        <w:rPr>
+          <w:szCs w:val="28"/>
+        </w:rPr>
+        <w:t>The purpose of the game is to have more goal</w:t>
+      </w:r>
+      <w:r>
+        <w:rPr>
+          <w:szCs w:val="28"/>
+        </w:rPr>
+        <w:t>s</w:t>
+      </w:r>
+      <w:r>
+        <w:rPr>
+          <w:szCs w:val="28"/>
+        </w:rPr>
+        <w:t xml:space="preserve"> than the computer after the time runs out</w:t>
+      </w:r>
+      <w:r>
+        <w:rPr>
+          <w:szCs w:val="28"/>
+        </w:rPr>
+        <w:t>.</w:t>
+      </w:r>
+      <w:r>
+        <w:rPr>
+          <w:szCs w:val="28"/>
+        </w:rPr>
+        <w:t xml:space="preserve"> The amount of goals and remaining time are displayed in the top bar</w:t>
+      </w:r>
+      <w:r>
+        <w:rPr>
+          <w:szCs w:val="28"/>
+        </w:rPr>
+        <w:t>.</w:t>
+      </w:r>
+    </w:p>
+    <w:p>
+      <w:pPr>
+        <w:pStyle w:val="ListParagraph"/>
+        <w:ind w:left="643"/>
+        <w:jc w:val="both"/>
+        <w:rPr>
+          <w:szCs w:val="28"/>
+        </w:rPr>
+      </w:pPr>
+    </w:p>
+    <w:p>
+      <w:pPr>
+        <w:pStyle w:val="Heading1"/>
         <w:numPr>
           <w:ilvl w:val="0"/>
           <w:numId w:val="1"/>
         </w:numPr>
-        <w:jc w:val="both"/>
-        <w:rPr>
-          <w:sz w:val="28"/>
-          <w:szCs w:val="28"/>
-        </w:rPr>
-      </w:pPr>
-      <w:r>
-        <w:rPr>
-          <w:sz w:val="28"/>
-          <w:szCs w:val="28"/>
-        </w:rPr>
-        <w:t xml:space="preserve">Project purpose – </w:t>
-      </w:r>
-      <w:r>
-        <w:rPr>
-          <w:sz w:val="28"/>
-          <w:szCs w:val="28"/>
-        </w:rPr>
-        <w:t xml:space="preserve">The player controls </w:t>
-      </w:r>
-      <w:r>
-        <w:rPr>
-          <w:sz w:val="28"/>
-          <w:szCs w:val="28"/>
-        </w:rPr>
-        <w:t xml:space="preserve">the </w:t>
-      </w:r>
-      <w:r>
-        <w:rPr>
-          <w:sz w:val="28"/>
-          <w:szCs w:val="28"/>
-        </w:rPr>
-        <w:t>red ninja pu</w:t>
-      </w:r>
-      <w:r>
-        <w:rPr>
-          <w:sz w:val="28"/>
-          <w:szCs w:val="28"/>
-        </w:rPr>
-        <w:t>ck</w:t>
-      </w:r>
-      <w:r>
-        <w:rPr>
-          <w:sz w:val="28"/>
-          <w:szCs w:val="28"/>
-        </w:rPr>
-        <w:t xml:space="preserve"> with the mouse.</w:t>
-      </w:r>
-      <w:r>
-        <w:rPr>
-          <w:sz w:val="28"/>
-          <w:szCs w:val="28"/>
-        </w:rPr>
-        <w:t xml:space="preserve"> </w:t>
-      </w:r>
-      <w:r>
-        <w:rPr>
-          <w:sz w:val="28"/>
-          <w:szCs w:val="28"/>
-        </w:rPr>
-        <w:t>The player</w:t>
-      </w:r>
-      <w:r>
-        <w:rPr>
-          <w:sz w:val="28"/>
-          <w:szCs w:val="28"/>
-        </w:rPr>
-        <w:t xml:space="preserve"> and the computer</w:t>
-      </w:r>
-      <w:r>
-        <w:rPr>
-          <w:sz w:val="28"/>
-          <w:szCs w:val="28"/>
-        </w:rPr>
-        <w:t xml:space="preserve"> </w:t>
-      </w:r>
-      <w:r>
-        <w:rPr>
-          <w:sz w:val="28"/>
-          <w:szCs w:val="28"/>
-        </w:rPr>
-        <w:t>are bound to their</w:t>
-      </w:r>
-      <w:r>
-        <w:rPr>
-          <w:sz w:val="28"/>
-          <w:szCs w:val="28"/>
-        </w:rPr>
-        <w:t xml:space="preserve"> field</w:t>
-      </w:r>
-      <w:r>
-        <w:rPr>
-          <w:sz w:val="28"/>
-          <w:szCs w:val="28"/>
-        </w:rPr>
-        <w:t>s</w:t>
-      </w:r>
-      <w:r>
-        <w:rPr>
-          <w:sz w:val="28"/>
-          <w:szCs w:val="28"/>
-        </w:rPr>
-        <w:t xml:space="preserve"> and can’t cross the middle of the playground.</w:t>
-      </w:r>
-      <w:r>
-        <w:rPr>
-          <w:sz w:val="28"/>
-          <w:szCs w:val="28"/>
-        </w:rPr>
-        <w:t xml:space="preserve"> The player must hit the ball puck and score a goal while defending his goal line.</w:t>
-      </w:r>
-      <w:r>
-        <w:rPr>
-          <w:sz w:val="28"/>
-          <w:szCs w:val="28"/>
-        </w:rPr>
-        <w:t xml:space="preserve"> </w:t>
+      </w:pPr>
+      <w:r>
+        <w:t>S</w:t>
+      </w:r>
+      <w:r>
+        <w:t>ource code</w:t>
       </w:r>
     </w:p>
     <w:p>
       <w:pPr>
         <w:pStyle w:val="ListParagraph"/>
         <w:ind w:left="643"/>
-        <w:jc w:val="both"/>
-        <w:rPr>
-          <w:sz w:val="28"/>
-          <w:szCs w:val="28"/>
-        </w:rPr>
-      </w:pPr>
-      <w:r>
-        <w:rPr>
-          <w:sz w:val="28"/>
-          <w:szCs w:val="28"/>
-        </w:rPr>
-        <w:t>The purpose of the game is to have more goal</w:t>
-      </w:r>
-      <w:r>
-        <w:rPr>
-          <w:sz w:val="28"/>
-          <w:szCs w:val="28"/>
-        </w:rPr>
-        <w:t>s</w:t>
-      </w:r>
-      <w:r>
-        <w:rPr>
-          <w:sz w:val="28"/>
-          <w:szCs w:val="28"/>
-        </w:rPr>
-        <w:t xml:space="preserve"> than the computer after the time runs out</w:t>
-      </w:r>
-      <w:r>
-        <w:rPr>
-          <w:sz w:val="28"/>
-          <w:szCs w:val="28"/>
-        </w:rPr>
-        <w:t>.</w:t>
-      </w:r>
-      <w:r>
-        <w:rPr>
-          <w:sz w:val="28"/>
-          <w:szCs w:val="28"/>
-        </w:rPr>
-        <w:t xml:space="preserve"> The amount of goals and remaining time are displayed in the top bar</w:t>
-      </w:r>
-      <w:r>
-        <w:rPr>
-          <w:sz w:val="28"/>
-          <w:szCs w:val="28"/>
-        </w:rPr>
-        <w:t>.</w:t>
-      </w:r>
-      <w:r>
-        <w:rPr>
-          <w:sz w:val="28"/>
-          <w:szCs w:val="28"/>
-        </w:rPr>
-        <w:t xml:space="preserve"> </w:t>
-      </w:r>
+        <w:rPr>
+          <w:szCs w:val="28"/>
+        </w:rPr>
+      </w:pPr>
     </w:p>
     <w:p>
       <w:pPr>
         <w:pStyle w:val="ListParagraph"/>
         <w:ind w:left="643"/>
-        <w:jc w:val="both"/>
-        <w:rPr>
-          <w:sz w:val="28"/>
-          <w:szCs w:val="28"/>
-        </w:rPr>
-      </w:pPr>
-    </w:p>
-    <w:p>
-      <w:pPr>
-        <w:pStyle w:val="ListParagraph"/>
-        <w:ind w:left="643"/>
-        <w:jc w:val="both"/>
-        <w:rPr>
-          <w:sz w:val="28"/>
-          <w:szCs w:val="28"/>
-        </w:rPr>
-      </w:pPr>
-    </w:p>
-    <w:p>
-      <w:pPr>
-        <w:pStyle w:val="ListParagraph"/>
-        <w:ind w:left="643"/>
-        <w:jc w:val="both"/>
-        <w:rPr>
-          <w:sz w:val="28"/>
-          <w:szCs w:val="28"/>
-        </w:rPr>
-      </w:pPr>
-    </w:p>
-    <w:p>
-      <w:pPr>
-        <w:pStyle w:val="ListParagraph"/>
-        <w:numPr>
-          <w:ilvl w:val="0"/>
-          <w:numId w:val="1"/>
-        </w:numPr>
-        <w:rPr>
-          <w:sz w:val="28"/>
+        <w:rPr>
+          <w:rStyle w:val="Hyperlink"/>
           <w:szCs w:val="28"/>
         </w:rPr>
       </w:pPr>
@@ -1467,7 +983,6 @@
         <w:r>
           <w:rPr>
             <w:rStyle w:val="Hyperlink"/>
-            <w:sz w:val="28"/>
             <w:szCs w:val="28"/>
           </w:rPr>
           <w:t>Git</w:t>
@@ -1476,42 +991,9 @@
         <w:r>
           <w:rPr>
             <w:rStyle w:val="Hyperlink"/>
-            <w:sz w:val="28"/>
             <w:szCs w:val="28"/>
           </w:rPr>
-          <w:t xml:space="preserve"> re</w:t>
-        </w:r>
-        <w:r>
-          <w:rPr>
-            <w:rStyle w:val="Hyperlink"/>
-            <w:sz w:val="28"/>
-            <w:szCs w:val="28"/>
-          </w:rPr>
-          <w:t>p</w:t>
-        </w:r>
-        <w:r>
-          <w:rPr>
-            <w:rStyle w:val="Hyperlink"/>
-            <w:sz w:val="28"/>
-            <w:szCs w:val="28"/>
-          </w:rPr>
-          <w:t>osit</w:t>
-        </w:r>
-        <w:r>
-          <w:rPr>
-            <w:rStyle w:val="Hyperlink"/>
-            <w:sz w:val="28"/>
-            <w:szCs w:val="28"/>
-          </w:rPr>
-          <w:t>o</w:t>
-        </w:r>
-        <w:r>
-          <w:rPr>
-            <w:rStyle w:val="Hyperlink"/>
-            <w:sz w:val="28"/>
-            <w:szCs w:val="28"/>
-          </w:rPr>
-          <w:t>ry</w:t>
+          <w:t xml:space="preserve"> repository</w:t>
         </w:r>
       </w:hyperlink>
     </w:p>
@@ -1520,104 +1002,443 @@
         <w:pStyle w:val="ListParagraph"/>
         <w:ind w:left="643"/>
         <w:rPr>
-          <w:sz w:val="28"/>
-          <w:szCs w:val="28"/>
-        </w:rPr>
-      </w:pPr>
-    </w:p>
+          <w:rStyle w:val="Hyperlink"/>
+          <w:szCs w:val="28"/>
+        </w:rPr>
+      </w:pPr>
+    </w:p>
+    <w:p>
+      <w:pPr>
+        <w:pStyle w:val="Heading1"/>
+        <w:numPr>
+          <w:ilvl w:val="0"/>
+          <w:numId w:val="1"/>
+        </w:numPr>
+      </w:pPr>
+      <w:r>
+        <w:t>Screenshot</w:t>
+      </w:r>
+      <w:bookmarkStart w:id="0" w:name="_GoBack"/>
+      <w:bookmarkEnd w:id="0"/>
+    </w:p>
+    <w:p/>
+    <w:p>
+      <w:pPr>
+        <w:rPr>
+          <w:noProof/>
+        </w:rPr>
+      </w:pPr>
+      <w:r>
+        <w:rPr>
+          <w:noProof/>
+        </w:rPr>
+        <w:t xml:space="preserve"> </w:t>
+      </w:r>
+      <w:r>
+        <w:rPr>
+          <w:noProof/>
+        </w:rPr>
+        <w:drawing>
+          <wp:inline distT="0" distB="0" distL="0" distR="0">
+            <wp:extent cx="5023262" cy="3444772"/>
+            <wp:effectExtent l="0" t="0" r="6350" b="3810"/>
+            <wp:docPr id="2" name="Picture 2"/>
+            <wp:cNvGraphicFramePr>
+              <a:graphicFrameLocks xmlns:a="http://schemas.openxmlformats.org/drawingml/2006/main" noChangeAspect="1"/>
+            </wp:cNvGraphicFramePr>
+            <a:graphic xmlns:a="http://schemas.openxmlformats.org/drawingml/2006/main">
+              <a:graphicData uri="http://schemas.openxmlformats.org/drawingml/2006/picture">
+                <pic:pic xmlns:pic="http://schemas.openxmlformats.org/drawingml/2006/picture">
+                  <pic:nvPicPr>
+                    <pic:cNvPr id="2" name="Untitled.png"/>
+                    <pic:cNvPicPr/>
+                  </pic:nvPicPr>
+                  <pic:blipFill>
+                    <a:blip r:embed="rId11">
+                      <a:extLst>
+                        <a:ext uri="{28A0092B-C50C-407E-A947-70E740481C1C}">
+                          <a14:useLocalDpi xmlns:a14="http://schemas.microsoft.com/office/drawing/2010/main" val="0"/>
+                        </a:ext>
+                      </a:extLst>
+                    </a:blip>
+                    <a:stretch>
+                      <a:fillRect/>
+                    </a:stretch>
+                  </pic:blipFill>
+                  <pic:spPr>
+                    <a:xfrm>
+                      <a:off x="0" y="0"/>
+                      <a:ext cx="5028877" cy="3448623"/>
+                    </a:xfrm>
+                    <a:prstGeom prst="rect">
+                      <a:avLst/>
+                    </a:prstGeom>
+                  </pic:spPr>
+                </pic:pic>
+              </a:graphicData>
+            </a:graphic>
+          </wp:inline>
+        </w:drawing>
+      </w:r>
+    </w:p>
+    <w:p>
+      <w:pPr>
+        <w:rPr>
+          <w:noProof/>
+        </w:rPr>
+      </w:pPr>
+    </w:p>
+    <w:p>
+      <w:pPr>
+        <w:pStyle w:val="Heading1"/>
+        <w:numPr>
+          <w:ilvl w:val="0"/>
+          <w:numId w:val="1"/>
+        </w:numPr>
+      </w:pPr>
+      <w:r>
+        <w:t>General Requirements</w:t>
+      </w:r>
+    </w:p>
+    <w:p/>
     <w:p>
       <w:pPr>
         <w:pStyle w:val="ListParagraph"/>
-        <w:ind w:left="0"/>
-        <w:jc w:val="center"/>
-        <w:rPr>
-          <w:sz w:val="28"/>
-          <w:szCs w:val="28"/>
-        </w:rPr>
-      </w:pPr>
+        <w:numPr>
+          <w:ilvl w:val="0"/>
+          <w:numId w:val="9"/>
+        </w:numPr>
+        <w:spacing w:after="120" w:line="257" w:lineRule="auto"/>
+        <w:contextualSpacing w:val="0"/>
+        <w:rPr>
+          <w:u w:val="single"/>
+        </w:rPr>
+      </w:pPr>
+      <w:r>
+        <w:rPr>
+          <w:u w:val="single"/>
+        </w:rPr>
+        <w:t>Use the HTM</w:t>
+      </w:r>
+      <w:r>
+        <w:rPr>
+          <w:u w:val="single"/>
+        </w:rPr>
+        <w:t>L5 canvas or a canvas framework</w:t>
+      </w:r>
     </w:p>
     <w:p>
       <w:pPr>
         <w:pStyle w:val="ListParagraph"/>
-        <w:ind w:left="1425"/>
-        <w:rPr>
-          <w:sz w:val="28"/>
-          <w:szCs w:val="28"/>
-        </w:rPr>
-      </w:pPr>
+        <w:spacing w:after="120" w:line="257" w:lineRule="auto"/>
+      </w:pPr>
+      <w:r>
+        <w:t>Canvas is used for drawing the participants like player and enemy (computer) and for drawing the ball puck.</w:t>
+      </w:r>
     </w:p>
     <w:p>
       <w:pPr>
         <w:pStyle w:val="ListParagraph"/>
-        <w:ind w:left="142"/>
-        <w:rPr>
-          <w:sz w:val="28"/>
-          <w:szCs w:val="28"/>
-        </w:rPr>
-      </w:pPr>
+      </w:pPr>
+      <w:r>
+        <w:t xml:space="preserve">And for the start menu is used </w:t>
+      </w:r>
+      <w:proofErr w:type="spellStart"/>
+      <w:r>
+        <w:t>KineticJS</w:t>
+      </w:r>
+      <w:proofErr w:type="spellEnd"/>
+      <w:r>
+        <w:t xml:space="preserve"> framework.</w:t>
+      </w:r>
     </w:p>
     <w:p>
       <w:pPr>
         <w:pStyle w:val="ListParagraph"/>
-        <w:ind w:left="1425"/>
-        <w:rPr>
-          <w:sz w:val="28"/>
-          <w:szCs w:val="28"/>
-        </w:rPr>
       </w:pPr>
     </w:p>
     <w:p>
       <w:pPr>
         <w:pStyle w:val="ListParagraph"/>
-        <w:ind w:left="1425"/>
-        <w:rPr>
-          <w:sz w:val="28"/>
-          <w:szCs w:val="28"/>
-        </w:rPr>
-      </w:pPr>
+        <w:numPr>
+          <w:ilvl w:val="0"/>
+          <w:numId w:val="9"/>
+        </w:numPr>
+        <w:spacing w:after="120" w:line="257" w:lineRule="auto"/>
+        <w:contextualSpacing w:val="0"/>
+        <w:rPr>
+          <w:u w:val="single"/>
+        </w:rPr>
+      </w:pPr>
+      <w:r>
+        <w:rPr>
+          <w:u w:val="single"/>
+        </w:rPr>
+        <w:t>Use SVG or a SVG framework</w:t>
+      </w:r>
     </w:p>
     <w:p>
       <w:pPr>
         <w:pStyle w:val="ListParagraph"/>
-        <w:ind w:left="1425"/>
-        <w:rPr>
-          <w:sz w:val="28"/>
-          <w:szCs w:val="28"/>
-        </w:rPr>
-      </w:pPr>
+      </w:pPr>
+      <w:r>
+        <w:t>SVG is used for drawing the playfield</w:t>
+      </w:r>
+      <w:r>
+        <w:t>,</w:t>
+      </w:r>
+      <w:r>
+        <w:t xml:space="preserve"> scores</w:t>
+      </w:r>
+      <w:r>
+        <w:t xml:space="preserve"> and </w:t>
+      </w:r>
+      <w:proofErr w:type="spellStart"/>
+      <w:r>
+        <w:t>github</w:t>
+      </w:r>
+      <w:proofErr w:type="spellEnd"/>
+      <w:r>
+        <w:t xml:space="preserve"> logo link</w:t>
+      </w:r>
+      <w:r>
+        <w:t>.</w:t>
+      </w:r>
     </w:p>
     <w:p>
       <w:pPr>
         <w:pStyle w:val="ListParagraph"/>
-        <w:ind w:left="1425"/>
-        <w:rPr>
-          <w:sz w:val="28"/>
-          <w:szCs w:val="28"/>
-        </w:rPr>
       </w:pPr>
     </w:p>
     <w:p>
       <w:pPr>
         <w:pStyle w:val="ListParagraph"/>
-        <w:ind w:left="1425"/>
-        <w:rPr>
-          <w:sz w:val="28"/>
-          <w:szCs w:val="28"/>
-        </w:rPr>
-      </w:pPr>
+        <w:numPr>
+          <w:ilvl w:val="0"/>
+          <w:numId w:val="9"/>
+        </w:numPr>
+        <w:spacing w:after="120" w:line="257" w:lineRule="auto"/>
+        <w:contextualSpacing w:val="0"/>
+        <w:rPr>
+          <w:u w:val="single"/>
+        </w:rPr>
+      </w:pPr>
+      <w:r>
+        <w:rPr>
+          <w:u w:val="single"/>
+        </w:rPr>
+        <w:t>Create animations either for the canvas, SVG or both</w:t>
+      </w:r>
     </w:p>
     <w:p>
       <w:pPr>
         <w:pStyle w:val="ListParagraph"/>
-        <w:ind w:left="1425"/>
-        <w:rPr>
-          <w:sz w:val="28"/>
-          <w:szCs w:val="28"/>
-        </w:rPr>
-      </w:pPr>
+      </w:pPr>
+      <w:r>
+        <w:t xml:space="preserve">Used </w:t>
+      </w:r>
+      <w:proofErr w:type="spellStart"/>
+      <w:r>
+        <w:t>requestAnimationFrame</w:t>
+      </w:r>
+      <w:proofErr w:type="spellEnd"/>
+      <w:r>
+        <w:t xml:space="preserve"> function for </w:t>
+      </w:r>
+      <w:r>
+        <w:t>running the game and used for both canvas and SVG.</w:t>
+      </w:r>
+    </w:p>
+    <w:p>
+      <w:pPr>
+        <w:pStyle w:val="ListParagraph"/>
+      </w:pPr>
+    </w:p>
+    <w:p>
+      <w:pPr>
+        <w:pStyle w:val="Heading1"/>
+        <w:numPr>
+          <w:ilvl w:val="0"/>
+          <w:numId w:val="1"/>
+        </w:numPr>
+      </w:pPr>
+      <w:r>
+        <w:t>Additional Requirements</w:t>
+      </w:r>
+    </w:p>
+    <w:p/>
+    <w:p>
+      <w:pPr>
+        <w:pStyle w:val="ListParagraph"/>
+        <w:numPr>
+          <w:ilvl w:val="0"/>
+          <w:numId w:val="9"/>
+        </w:numPr>
+        <w:spacing w:after="120" w:line="257" w:lineRule="auto"/>
+        <w:contextualSpacing w:val="0"/>
+        <w:rPr>
+          <w:szCs w:val="28"/>
+          <w:u w:val="single"/>
+        </w:rPr>
+      </w:pPr>
+      <w:r>
+        <w:rPr>
+          <w:szCs w:val="28"/>
+          <w:u w:val="single"/>
+        </w:rPr>
+        <w:t>Correct naming</w:t>
+      </w:r>
+    </w:p>
+    <w:p>
+      <w:pPr>
+        <w:pStyle w:val="ListParagraph"/>
+        <w:rPr>
+          <w:szCs w:val="28"/>
+        </w:rPr>
+      </w:pPr>
+      <w:r>
+        <w:rPr>
+          <w:szCs w:val="28"/>
+        </w:rPr>
+        <w:t>Following the principles of high quality code, there are used suitable and well named variables.</w:t>
+      </w:r>
+    </w:p>
+    <w:p>
+      <w:pPr>
+        <w:pStyle w:val="ListParagraph"/>
+        <w:rPr>
+          <w:szCs w:val="28"/>
+        </w:rPr>
+      </w:pPr>
+    </w:p>
+    <w:p>
+      <w:pPr>
+        <w:pStyle w:val="ListParagraph"/>
+        <w:numPr>
+          <w:ilvl w:val="0"/>
+          <w:numId w:val="9"/>
+        </w:numPr>
+        <w:spacing w:after="120" w:line="257" w:lineRule="auto"/>
+        <w:contextualSpacing w:val="0"/>
+        <w:rPr>
+          <w:szCs w:val="28"/>
+          <w:u w:val="single"/>
+        </w:rPr>
+      </w:pPr>
+      <w:r>
+        <w:rPr>
+          <w:szCs w:val="28"/>
+          <w:u w:val="single"/>
+        </w:rPr>
+        <w:t>Data encapsulation</w:t>
+      </w:r>
+    </w:p>
+    <w:p>
+      <w:pPr>
+        <w:pStyle w:val="ListParagraph"/>
+        <w:rPr>
+          <w:szCs w:val="28"/>
+        </w:rPr>
+      </w:pPr>
+      <w:r>
+        <w:rPr>
+          <w:szCs w:val="28"/>
+        </w:rPr>
+        <w:t>There are used OOP and modules principles for data encapsulation.</w:t>
+      </w:r>
+    </w:p>
+    <w:p>
+      <w:pPr>
+        <w:pStyle w:val="ListParagraph"/>
+        <w:rPr>
+          <w:szCs w:val="28"/>
+        </w:rPr>
+      </w:pPr>
+    </w:p>
+    <w:p>
+      <w:pPr>
+        <w:pStyle w:val="ListParagraph"/>
+        <w:numPr>
+          <w:ilvl w:val="0"/>
+          <w:numId w:val="9"/>
+        </w:numPr>
+        <w:spacing w:after="120" w:line="257" w:lineRule="auto"/>
+        <w:contextualSpacing w:val="0"/>
+        <w:rPr>
+          <w:szCs w:val="28"/>
+          <w:u w:val="single"/>
+        </w:rPr>
+      </w:pPr>
+      <w:r>
+        <w:rPr>
+          <w:szCs w:val="28"/>
+          <w:u w:val="single"/>
+        </w:rPr>
+        <w:t>Strong cohesion and loose coupling</w:t>
+      </w:r>
+    </w:p>
+    <w:p>
+      <w:pPr>
+        <w:pStyle w:val="ListParagraph"/>
+        <w:rPr>
+          <w:szCs w:val="28"/>
+        </w:rPr>
+      </w:pPr>
+      <w:r>
+        <w:rPr>
+          <w:szCs w:val="28"/>
+        </w:rPr>
+        <w:t>The modules are separated logically and every function or object has his own purpose.</w:t>
+      </w:r>
+    </w:p>
+    <w:p>
+      <w:pPr>
+        <w:pStyle w:val="ListParagraph"/>
+        <w:rPr>
+          <w:szCs w:val="28"/>
+        </w:rPr>
+      </w:pPr>
+    </w:p>
+    <w:p>
+      <w:pPr>
+        <w:pStyle w:val="ListParagraph"/>
+        <w:numPr>
+          <w:ilvl w:val="0"/>
+          <w:numId w:val="9"/>
+        </w:numPr>
+        <w:spacing w:after="120" w:line="257" w:lineRule="auto"/>
+        <w:contextualSpacing w:val="0"/>
+        <w:rPr>
+          <w:szCs w:val="28"/>
+          <w:u w:val="single"/>
+        </w:rPr>
+      </w:pPr>
+      <w:r>
+        <w:rPr>
+          <w:szCs w:val="28"/>
+          <w:u w:val="single"/>
+        </w:rPr>
+        <w:t>Use GIT as a source control system</w:t>
+      </w:r>
+    </w:p>
+    <w:p>
+      <w:pPr>
+        <w:pStyle w:val="ListParagraph"/>
+        <w:spacing w:after="120" w:line="257" w:lineRule="auto"/>
+        <w:contextualSpacing w:val="0"/>
+        <w:rPr>
+          <w:szCs w:val="28"/>
+        </w:rPr>
+      </w:pPr>
+      <w:r>
+        <w:rPr>
+          <w:szCs w:val="28"/>
+        </w:rPr>
+        <w:t>Done.</w:t>
+      </w:r>
     </w:p>
     <w:sectPr>
-      <w:headerReference w:type="default" r:id="rId11"/>
+      <w:headerReference w:type="default" r:id="rId12"/>
       <w:pgSz w:w="11906" w:h="16838"/>
       <w:pgMar w:top="1134" w:right="850" w:bottom="1134" w:left="1701" w:header="708" w:footer="708" w:gutter="0"/>
       <w:cols w:space="708"/>
@@ -1686,7 +1507,6 @@
     <w:r>
       <w:rPr>
         <w:noProof/>
-        <w:lang w:val="bg-BG" w:eastAsia="bg-BG"/>
       </w:rPr>
       <w:drawing>
         <wp:inline distT="0" distB="0" distL="0" distR="0" wp14:anchorId="443B45DF" wp14:editId="30F44B49">
@@ -1762,6 +1582,119 @@
 <file path=word/numbering.xml><?xml version="1.0" encoding="utf-8"?>
 <w:numbering xmlns:wpc="http://schemas.microsoft.com/office/word/2010/wordprocessingCanvas" xmlns:mc="http://schemas.openxmlformats.org/markup-compatibility/2006" xmlns:o="urn:schemas-microsoft-com:office:office" xmlns:r="http://schemas.openxmlformats.org/officeDocument/2006/relationships" xmlns:m="http://schemas.openxmlformats.org/officeDocument/2006/math" xmlns:v="urn:schemas-microsoft-com:vml" xmlns:wp14="http://schemas.microsoft.com/office/word/2010/wordprocessingDrawing" xmlns:wp="http://schemas.openxmlformats.org/drawingml/2006/wordprocessingDrawing" xmlns:w10="urn:schemas-microsoft-com:office:word" xmlns:w="http://schemas.openxmlformats.org/wordprocessingml/2006/main" xmlns:w14="http://schemas.microsoft.com/office/word/2010/wordml" xmlns:w15="http://schemas.microsoft.com/office/word/2012/wordml" xmlns:wpg="http://schemas.microsoft.com/office/word/2010/wordprocessingGroup" xmlns:wpi="http://schemas.microsoft.com/office/word/2010/wordprocessingInk" xmlns:wne="http://schemas.microsoft.com/office/word/2006/wordml" xmlns:wps="http://schemas.microsoft.com/office/word/2010/wordprocessingShape" mc:Ignorable="w14 w15 wp14">
   <w:abstractNum w:abstractNumId="0" w15:restartNumberingAfterBreak="0">
+    <w:nsid w:val="064819E8"/>
+    <w:multiLevelType w:val="hybridMultilevel"/>
+    <w:tmpl w:val="2B945B22"/>
+    <w:lvl w:ilvl="0" w:tplc="0409000B">
+      <w:start w:val="1"/>
+      <w:numFmt w:val="bullet"/>
+      <w:lvlText w:val=""/>
+      <w:lvlJc w:val="left"/>
+      <w:pPr>
+        <w:ind w:left="720" w:hanging="360"/>
+      </w:pPr>
+      <w:rPr>
+        <w:rFonts w:ascii="Wingdings" w:hAnsi="Wingdings" w:hint="default"/>
+      </w:rPr>
+    </w:lvl>
+    <w:lvl w:ilvl="1" w:tplc="04090003" w:tentative="1">
+      <w:start w:val="1"/>
+      <w:numFmt w:val="bullet"/>
+      <w:lvlText w:val="o"/>
+      <w:lvlJc w:val="left"/>
+      <w:pPr>
+        <w:ind w:left="1440" w:hanging="360"/>
+      </w:pPr>
+      <w:rPr>
+        <w:rFonts w:ascii="Courier New" w:hAnsi="Courier New" w:cs="Courier New" w:hint="default"/>
+      </w:rPr>
+    </w:lvl>
+    <w:lvl w:ilvl="2" w:tplc="04090005" w:tentative="1">
+      <w:start w:val="1"/>
+      <w:numFmt w:val="bullet"/>
+      <w:lvlText w:val=""/>
+      <w:lvlJc w:val="left"/>
+      <w:pPr>
+        <w:ind w:left="2160" w:hanging="360"/>
+      </w:pPr>
+      <w:rPr>
+        <w:rFonts w:ascii="Wingdings" w:hAnsi="Wingdings" w:hint="default"/>
+      </w:rPr>
+    </w:lvl>
+    <w:lvl w:ilvl="3" w:tplc="04090001" w:tentative="1">
+      <w:start w:val="1"/>
+      <w:numFmt w:val="bullet"/>
+      <w:lvlText w:val=""/>
+      <w:lvlJc w:val="left"/>
+      <w:pPr>
+        <w:ind w:left="2880" w:hanging="360"/>
+      </w:pPr>
+      <w:rPr>
+        <w:rFonts w:ascii="Symbol" w:hAnsi="Symbol" w:hint="default"/>
+      </w:rPr>
+    </w:lvl>
+    <w:lvl w:ilvl="4" w:tplc="04090003" w:tentative="1">
+      <w:start w:val="1"/>
+      <w:numFmt w:val="bullet"/>
+      <w:lvlText w:val="o"/>
+      <w:lvlJc w:val="left"/>
+      <w:pPr>
+        <w:ind w:left="3600" w:hanging="360"/>
+      </w:pPr>
+      <w:rPr>
+        <w:rFonts w:ascii="Courier New" w:hAnsi="Courier New" w:cs="Courier New" w:hint="default"/>
+      </w:rPr>
+    </w:lvl>
+    <w:lvl w:ilvl="5" w:tplc="04090005" w:tentative="1">
+      <w:start w:val="1"/>
+      <w:numFmt w:val="bullet"/>
+      <w:lvlText w:val=""/>
+      <w:lvlJc w:val="left"/>
+      <w:pPr>
+        <w:ind w:left="4320" w:hanging="360"/>
+      </w:pPr>
+      <w:rPr>
+        <w:rFonts w:ascii="Wingdings" w:hAnsi="Wingdings" w:hint="default"/>
+      </w:rPr>
+    </w:lvl>
+    <w:lvl w:ilvl="6" w:tplc="04090001" w:tentative="1">
+      <w:start w:val="1"/>
+      <w:numFmt w:val="bullet"/>
+      <w:lvlText w:val=""/>
+      <w:lvlJc w:val="left"/>
+      <w:pPr>
+        <w:ind w:left="5040" w:hanging="360"/>
+      </w:pPr>
+      <w:rPr>
+        <w:rFonts w:ascii="Symbol" w:hAnsi="Symbol" w:hint="default"/>
+      </w:rPr>
+    </w:lvl>
+    <w:lvl w:ilvl="7" w:tplc="04090003" w:tentative="1">
+      <w:start w:val="1"/>
+      <w:numFmt w:val="bullet"/>
+      <w:lvlText w:val="o"/>
+      <w:lvlJc w:val="left"/>
+      <w:pPr>
+        <w:ind w:left="5760" w:hanging="360"/>
+      </w:pPr>
+      <w:rPr>
+        <w:rFonts w:ascii="Courier New" w:hAnsi="Courier New" w:cs="Courier New" w:hint="default"/>
+      </w:rPr>
+    </w:lvl>
+    <w:lvl w:ilvl="8" w:tplc="04090005" w:tentative="1">
+      <w:start w:val="1"/>
+      <w:numFmt w:val="bullet"/>
+      <w:lvlText w:val=""/>
+      <w:lvlJc w:val="left"/>
+      <w:pPr>
+        <w:ind w:left="6480" w:hanging="360"/>
+      </w:pPr>
+      <w:rPr>
+        <w:rFonts w:ascii="Wingdings" w:hAnsi="Wingdings" w:hint="default"/>
+      </w:rPr>
+    </w:lvl>
+  </w:abstractNum>
+  <w:abstractNum w:abstractNumId="1" w15:restartNumberingAfterBreak="0">
     <w:nsid w:val="0B3B180F"/>
     <w:multiLevelType w:val="hybridMultilevel"/>
     <w:tmpl w:val="DC44C730"/>
@@ -1873,7 +1806,120 @@
       </w:rPr>
     </w:lvl>
   </w:abstractNum>
-  <w:abstractNum w:abstractNumId="1" w15:restartNumberingAfterBreak="0">
+  <w:abstractNum w:abstractNumId="2" w15:restartNumberingAfterBreak="0">
+    <w:nsid w:val="1C0E7CA0"/>
+    <w:multiLevelType w:val="hybridMultilevel"/>
+    <w:tmpl w:val="2A1CEE4A"/>
+    <w:lvl w:ilvl="0" w:tplc="0409000B">
+      <w:start w:val="1"/>
+      <w:numFmt w:val="bullet"/>
+      <w:lvlText w:val=""/>
+      <w:lvlJc w:val="left"/>
+      <w:pPr>
+        <w:ind w:left="720" w:hanging="360"/>
+      </w:pPr>
+      <w:rPr>
+        <w:rFonts w:ascii="Wingdings" w:hAnsi="Wingdings" w:hint="default"/>
+      </w:rPr>
+    </w:lvl>
+    <w:lvl w:ilvl="1" w:tplc="04090003" w:tentative="1">
+      <w:start w:val="1"/>
+      <w:numFmt w:val="bullet"/>
+      <w:lvlText w:val="o"/>
+      <w:lvlJc w:val="left"/>
+      <w:pPr>
+        <w:ind w:left="1440" w:hanging="360"/>
+      </w:pPr>
+      <w:rPr>
+        <w:rFonts w:ascii="Courier New" w:hAnsi="Courier New" w:cs="Courier New" w:hint="default"/>
+      </w:rPr>
+    </w:lvl>
+    <w:lvl w:ilvl="2" w:tplc="04090005" w:tentative="1">
+      <w:start w:val="1"/>
+      <w:numFmt w:val="bullet"/>
+      <w:lvlText w:val=""/>
+      <w:lvlJc w:val="left"/>
+      <w:pPr>
+        <w:ind w:left="2160" w:hanging="360"/>
+      </w:pPr>
+      <w:rPr>
+        <w:rFonts w:ascii="Wingdings" w:hAnsi="Wingdings" w:hint="default"/>
+      </w:rPr>
+    </w:lvl>
+    <w:lvl w:ilvl="3" w:tplc="04090001" w:tentative="1">
+      <w:start w:val="1"/>
+      <w:numFmt w:val="bullet"/>
+      <w:lvlText w:val=""/>
+      <w:lvlJc w:val="left"/>
+      <w:pPr>
+        <w:ind w:left="2880" w:hanging="360"/>
+      </w:pPr>
+      <w:rPr>
+        <w:rFonts w:ascii="Symbol" w:hAnsi="Symbol" w:hint="default"/>
+      </w:rPr>
+    </w:lvl>
+    <w:lvl w:ilvl="4" w:tplc="04090003" w:tentative="1">
+      <w:start w:val="1"/>
+      <w:numFmt w:val="bullet"/>
+      <w:lvlText w:val="o"/>
+      <w:lvlJc w:val="left"/>
+      <w:pPr>
+        <w:ind w:left="3600" w:hanging="360"/>
+      </w:pPr>
+      <w:rPr>
+        <w:rFonts w:ascii="Courier New" w:hAnsi="Courier New" w:cs="Courier New" w:hint="default"/>
+      </w:rPr>
+    </w:lvl>
+    <w:lvl w:ilvl="5" w:tplc="04090005" w:tentative="1">
+      <w:start w:val="1"/>
+      <w:numFmt w:val="bullet"/>
+      <w:lvlText w:val=""/>
+      <w:lvlJc w:val="left"/>
+      <w:pPr>
+        <w:ind w:left="4320" w:hanging="360"/>
+      </w:pPr>
+      <w:rPr>
+        <w:rFonts w:ascii="Wingdings" w:hAnsi="Wingdings" w:hint="default"/>
+      </w:rPr>
+    </w:lvl>
+    <w:lvl w:ilvl="6" w:tplc="04090001" w:tentative="1">
+      <w:start w:val="1"/>
+      <w:numFmt w:val="bullet"/>
+      <w:lvlText w:val=""/>
+      <w:lvlJc w:val="left"/>
+      <w:pPr>
+        <w:ind w:left="5040" w:hanging="360"/>
+      </w:pPr>
+      <w:rPr>
+        <w:rFonts w:ascii="Symbol" w:hAnsi="Symbol" w:hint="default"/>
+      </w:rPr>
+    </w:lvl>
+    <w:lvl w:ilvl="7" w:tplc="04090003" w:tentative="1">
+      <w:start w:val="1"/>
+      <w:numFmt w:val="bullet"/>
+      <w:lvlText w:val="o"/>
+      <w:lvlJc w:val="left"/>
+      <w:pPr>
+        <w:ind w:left="5760" w:hanging="360"/>
+      </w:pPr>
+      <w:rPr>
+        <w:rFonts w:ascii="Courier New" w:hAnsi="Courier New" w:cs="Courier New" w:hint="default"/>
+      </w:rPr>
+    </w:lvl>
+    <w:lvl w:ilvl="8" w:tplc="04090005" w:tentative="1">
+      <w:start w:val="1"/>
+      <w:numFmt w:val="bullet"/>
+      <w:lvlText w:val=""/>
+      <w:lvlJc w:val="left"/>
+      <w:pPr>
+        <w:ind w:left="6480" w:hanging="360"/>
+      </w:pPr>
+      <w:rPr>
+        <w:rFonts w:ascii="Wingdings" w:hAnsi="Wingdings" w:hint="default"/>
+      </w:rPr>
+    </w:lvl>
+  </w:abstractNum>
+  <w:abstractNum w:abstractNumId="3" w15:restartNumberingAfterBreak="0">
     <w:nsid w:val="29376ABB"/>
     <w:multiLevelType w:val="multilevel"/>
     <w:tmpl w:val="0409001F"/>
@@ -1959,7 +2005,233 @@
       </w:pPr>
     </w:lvl>
   </w:abstractNum>
-  <w:abstractNum w:abstractNumId="2" w15:restartNumberingAfterBreak="0">
+  <w:abstractNum w:abstractNumId="4" w15:restartNumberingAfterBreak="0">
+    <w:nsid w:val="2E053C5B"/>
+    <w:multiLevelType w:val="hybridMultilevel"/>
+    <w:tmpl w:val="5978CD96"/>
+    <w:lvl w:ilvl="0" w:tplc="0409000B">
+      <w:start w:val="1"/>
+      <w:numFmt w:val="bullet"/>
+      <w:lvlText w:val=""/>
+      <w:lvlJc w:val="left"/>
+      <w:pPr>
+        <w:ind w:left="720" w:hanging="360"/>
+      </w:pPr>
+      <w:rPr>
+        <w:rFonts w:ascii="Wingdings" w:hAnsi="Wingdings" w:hint="default"/>
+      </w:rPr>
+    </w:lvl>
+    <w:lvl w:ilvl="1" w:tplc="04090003" w:tentative="1">
+      <w:start w:val="1"/>
+      <w:numFmt w:val="bullet"/>
+      <w:lvlText w:val="o"/>
+      <w:lvlJc w:val="left"/>
+      <w:pPr>
+        <w:ind w:left="1440" w:hanging="360"/>
+      </w:pPr>
+      <w:rPr>
+        <w:rFonts w:ascii="Courier New" w:hAnsi="Courier New" w:cs="Courier New" w:hint="default"/>
+      </w:rPr>
+    </w:lvl>
+    <w:lvl w:ilvl="2" w:tplc="04090005" w:tentative="1">
+      <w:start w:val="1"/>
+      <w:numFmt w:val="bullet"/>
+      <w:lvlText w:val=""/>
+      <w:lvlJc w:val="left"/>
+      <w:pPr>
+        <w:ind w:left="2160" w:hanging="360"/>
+      </w:pPr>
+      <w:rPr>
+        <w:rFonts w:ascii="Wingdings" w:hAnsi="Wingdings" w:hint="default"/>
+      </w:rPr>
+    </w:lvl>
+    <w:lvl w:ilvl="3" w:tplc="04090001" w:tentative="1">
+      <w:start w:val="1"/>
+      <w:numFmt w:val="bullet"/>
+      <w:lvlText w:val=""/>
+      <w:lvlJc w:val="left"/>
+      <w:pPr>
+        <w:ind w:left="2880" w:hanging="360"/>
+      </w:pPr>
+      <w:rPr>
+        <w:rFonts w:ascii="Symbol" w:hAnsi="Symbol" w:hint="default"/>
+      </w:rPr>
+    </w:lvl>
+    <w:lvl w:ilvl="4" w:tplc="04090003" w:tentative="1">
+      <w:start w:val="1"/>
+      <w:numFmt w:val="bullet"/>
+      <w:lvlText w:val="o"/>
+      <w:lvlJc w:val="left"/>
+      <w:pPr>
+        <w:ind w:left="3600" w:hanging="360"/>
+      </w:pPr>
+      <w:rPr>
+        <w:rFonts w:ascii="Courier New" w:hAnsi="Courier New" w:cs="Courier New" w:hint="default"/>
+      </w:rPr>
+    </w:lvl>
+    <w:lvl w:ilvl="5" w:tplc="04090005" w:tentative="1">
+      <w:start w:val="1"/>
+      <w:numFmt w:val="bullet"/>
+      <w:lvlText w:val=""/>
+      <w:lvlJc w:val="left"/>
+      <w:pPr>
+        <w:ind w:left="4320" w:hanging="360"/>
+      </w:pPr>
+      <w:rPr>
+        <w:rFonts w:ascii="Wingdings" w:hAnsi="Wingdings" w:hint="default"/>
+      </w:rPr>
+    </w:lvl>
+    <w:lvl w:ilvl="6" w:tplc="04090001" w:tentative="1">
+      <w:start w:val="1"/>
+      <w:numFmt w:val="bullet"/>
+      <w:lvlText w:val=""/>
+      <w:lvlJc w:val="left"/>
+      <w:pPr>
+        <w:ind w:left="5040" w:hanging="360"/>
+      </w:pPr>
+      <w:rPr>
+        <w:rFonts w:ascii="Symbol" w:hAnsi="Symbol" w:hint="default"/>
+      </w:rPr>
+    </w:lvl>
+    <w:lvl w:ilvl="7" w:tplc="04090003" w:tentative="1">
+      <w:start w:val="1"/>
+      <w:numFmt w:val="bullet"/>
+      <w:lvlText w:val="o"/>
+      <w:lvlJc w:val="left"/>
+      <w:pPr>
+        <w:ind w:left="5760" w:hanging="360"/>
+      </w:pPr>
+      <w:rPr>
+        <w:rFonts w:ascii="Courier New" w:hAnsi="Courier New" w:cs="Courier New" w:hint="default"/>
+      </w:rPr>
+    </w:lvl>
+    <w:lvl w:ilvl="8" w:tplc="04090005" w:tentative="1">
+      <w:start w:val="1"/>
+      <w:numFmt w:val="bullet"/>
+      <w:lvlText w:val=""/>
+      <w:lvlJc w:val="left"/>
+      <w:pPr>
+        <w:ind w:left="6480" w:hanging="360"/>
+      </w:pPr>
+      <w:rPr>
+        <w:rFonts w:ascii="Wingdings" w:hAnsi="Wingdings" w:hint="default"/>
+      </w:rPr>
+    </w:lvl>
+  </w:abstractNum>
+  <w:abstractNum w:abstractNumId="5" w15:restartNumberingAfterBreak="0">
+    <w:nsid w:val="36743113"/>
+    <w:multiLevelType w:val="hybridMultilevel"/>
+    <w:tmpl w:val="D98ED20A"/>
+    <w:lvl w:ilvl="0" w:tplc="04090001">
+      <w:start w:val="1"/>
+      <w:numFmt w:val="bullet"/>
+      <w:lvlText w:val=""/>
+      <w:lvlJc w:val="left"/>
+      <w:pPr>
+        <w:ind w:left="1440" w:hanging="360"/>
+      </w:pPr>
+      <w:rPr>
+        <w:rFonts w:ascii="Symbol" w:hAnsi="Symbol" w:hint="default"/>
+      </w:rPr>
+    </w:lvl>
+    <w:lvl w:ilvl="1" w:tplc="04090003" w:tentative="1">
+      <w:start w:val="1"/>
+      <w:numFmt w:val="bullet"/>
+      <w:lvlText w:val="o"/>
+      <w:lvlJc w:val="left"/>
+      <w:pPr>
+        <w:ind w:left="2160" w:hanging="360"/>
+      </w:pPr>
+      <w:rPr>
+        <w:rFonts w:ascii="Courier New" w:hAnsi="Courier New" w:cs="Courier New" w:hint="default"/>
+      </w:rPr>
+    </w:lvl>
+    <w:lvl w:ilvl="2" w:tplc="04090005" w:tentative="1">
+      <w:start w:val="1"/>
+      <w:numFmt w:val="bullet"/>
+      <w:lvlText w:val=""/>
+      <w:lvlJc w:val="left"/>
+      <w:pPr>
+        <w:ind w:left="2880" w:hanging="360"/>
+      </w:pPr>
+      <w:rPr>
+        <w:rFonts w:ascii="Wingdings" w:hAnsi="Wingdings" w:hint="default"/>
+      </w:rPr>
+    </w:lvl>
+    <w:lvl w:ilvl="3" w:tplc="04090001" w:tentative="1">
+      <w:start w:val="1"/>
+      <w:numFmt w:val="bullet"/>
+      <w:lvlText w:val=""/>
+      <w:lvlJc w:val="left"/>
+      <w:pPr>
+        <w:ind w:left="3600" w:hanging="360"/>
+      </w:pPr>
+      <w:rPr>
+        <w:rFonts w:ascii="Symbol" w:hAnsi="Symbol" w:hint="default"/>
+      </w:rPr>
+    </w:lvl>
+    <w:lvl w:ilvl="4" w:tplc="04090003" w:tentative="1">
+      <w:start w:val="1"/>
+      <w:numFmt w:val="bullet"/>
+      <w:lvlText w:val="o"/>
+      <w:lvlJc w:val="left"/>
+      <w:pPr>
+        <w:ind w:left="4320" w:hanging="360"/>
+      </w:pPr>
+      <w:rPr>
+        <w:rFonts w:ascii="Courier New" w:hAnsi="Courier New" w:cs="Courier New" w:hint="default"/>
+      </w:rPr>
+    </w:lvl>
+    <w:lvl w:ilvl="5" w:tplc="04090005" w:tentative="1">
+      <w:start w:val="1"/>
+      <w:numFmt w:val="bullet"/>
+      <w:lvlText w:val=""/>
+      <w:lvlJc w:val="left"/>
+      <w:pPr>
+        <w:ind w:left="5040" w:hanging="360"/>
+      </w:pPr>
+      <w:rPr>
+        <w:rFonts w:ascii="Wingdings" w:hAnsi="Wingdings" w:hint="default"/>
+      </w:rPr>
+    </w:lvl>
+    <w:lvl w:ilvl="6" w:tplc="04090001" w:tentative="1">
+      <w:start w:val="1"/>
+      <w:numFmt w:val="bullet"/>
+      <w:lvlText w:val=""/>
+      <w:lvlJc w:val="left"/>
+      <w:pPr>
+        <w:ind w:left="5760" w:hanging="360"/>
+      </w:pPr>
+      <w:rPr>
+        <w:rFonts w:ascii="Symbol" w:hAnsi="Symbol" w:hint="default"/>
+      </w:rPr>
+    </w:lvl>
+    <w:lvl w:ilvl="7" w:tplc="04090003" w:tentative="1">
+      <w:start w:val="1"/>
+      <w:numFmt w:val="bullet"/>
+      <w:lvlText w:val="o"/>
+      <w:lvlJc w:val="left"/>
+      <w:pPr>
+        <w:ind w:left="6480" w:hanging="360"/>
+      </w:pPr>
+      <w:rPr>
+        <w:rFonts w:ascii="Courier New" w:hAnsi="Courier New" w:cs="Courier New" w:hint="default"/>
+      </w:rPr>
+    </w:lvl>
+    <w:lvl w:ilvl="8" w:tplc="04090005" w:tentative="1">
+      <w:start w:val="1"/>
+      <w:numFmt w:val="bullet"/>
+      <w:lvlText w:val=""/>
+      <w:lvlJc w:val="left"/>
+      <w:pPr>
+        <w:ind w:left="7200" w:hanging="360"/>
+      </w:pPr>
+      <w:rPr>
+        <w:rFonts w:ascii="Wingdings" w:hAnsi="Wingdings" w:hint="default"/>
+      </w:rPr>
+    </w:lvl>
+  </w:abstractNum>
+  <w:abstractNum w:abstractNumId="6" w15:restartNumberingAfterBreak="0">
     <w:nsid w:val="4C2F7585"/>
     <w:multiLevelType w:val="hybridMultilevel"/>
     <w:tmpl w:val="7230385A"/>
@@ -2045,7 +2317,7 @@
       </w:pPr>
     </w:lvl>
   </w:abstractNum>
-  <w:abstractNum w:abstractNumId="3" w15:restartNumberingAfterBreak="0">
+  <w:abstractNum w:abstractNumId="7" w15:restartNumberingAfterBreak="0">
     <w:nsid w:val="4FEF53CA"/>
     <w:multiLevelType w:val="hybridMultilevel"/>
     <w:tmpl w:val="D58846C8"/>
@@ -2158,7 +2430,7 @@
       </w:rPr>
     </w:lvl>
   </w:abstractNum>
-  <w:abstractNum w:abstractNumId="4" w15:restartNumberingAfterBreak="0">
+  <w:abstractNum w:abstractNumId="8" w15:restartNumberingAfterBreak="0">
     <w:nsid w:val="7763519B"/>
     <w:multiLevelType w:val="hybridMultilevel"/>
     <w:tmpl w:val="C122AEA4"/>
@@ -2271,8 +2543,121 @@
       </w:rPr>
     </w:lvl>
   </w:abstractNum>
+  <w:abstractNum w:abstractNumId="9" w15:restartNumberingAfterBreak="0">
+    <w:nsid w:val="7B802C90"/>
+    <w:multiLevelType w:val="hybridMultilevel"/>
+    <w:tmpl w:val="858AA31E"/>
+    <w:lvl w:ilvl="0" w:tplc="0409000B">
+      <w:start w:val="1"/>
+      <w:numFmt w:val="bullet"/>
+      <w:lvlText w:val=""/>
+      <w:lvlJc w:val="left"/>
+      <w:pPr>
+        <w:ind w:left="720" w:hanging="360"/>
+      </w:pPr>
+      <w:rPr>
+        <w:rFonts w:ascii="Wingdings" w:hAnsi="Wingdings" w:hint="default"/>
+      </w:rPr>
+    </w:lvl>
+    <w:lvl w:ilvl="1" w:tplc="04090003" w:tentative="1">
+      <w:start w:val="1"/>
+      <w:numFmt w:val="bullet"/>
+      <w:lvlText w:val="o"/>
+      <w:lvlJc w:val="left"/>
+      <w:pPr>
+        <w:ind w:left="1440" w:hanging="360"/>
+      </w:pPr>
+      <w:rPr>
+        <w:rFonts w:ascii="Courier New" w:hAnsi="Courier New" w:cs="Courier New" w:hint="default"/>
+      </w:rPr>
+    </w:lvl>
+    <w:lvl w:ilvl="2" w:tplc="04090005" w:tentative="1">
+      <w:start w:val="1"/>
+      <w:numFmt w:val="bullet"/>
+      <w:lvlText w:val=""/>
+      <w:lvlJc w:val="left"/>
+      <w:pPr>
+        <w:ind w:left="2160" w:hanging="360"/>
+      </w:pPr>
+      <w:rPr>
+        <w:rFonts w:ascii="Wingdings" w:hAnsi="Wingdings" w:hint="default"/>
+      </w:rPr>
+    </w:lvl>
+    <w:lvl w:ilvl="3" w:tplc="04090001" w:tentative="1">
+      <w:start w:val="1"/>
+      <w:numFmt w:val="bullet"/>
+      <w:lvlText w:val=""/>
+      <w:lvlJc w:val="left"/>
+      <w:pPr>
+        <w:ind w:left="2880" w:hanging="360"/>
+      </w:pPr>
+      <w:rPr>
+        <w:rFonts w:ascii="Symbol" w:hAnsi="Symbol" w:hint="default"/>
+      </w:rPr>
+    </w:lvl>
+    <w:lvl w:ilvl="4" w:tplc="04090003" w:tentative="1">
+      <w:start w:val="1"/>
+      <w:numFmt w:val="bullet"/>
+      <w:lvlText w:val="o"/>
+      <w:lvlJc w:val="left"/>
+      <w:pPr>
+        <w:ind w:left="3600" w:hanging="360"/>
+      </w:pPr>
+      <w:rPr>
+        <w:rFonts w:ascii="Courier New" w:hAnsi="Courier New" w:cs="Courier New" w:hint="default"/>
+      </w:rPr>
+    </w:lvl>
+    <w:lvl w:ilvl="5" w:tplc="04090005" w:tentative="1">
+      <w:start w:val="1"/>
+      <w:numFmt w:val="bullet"/>
+      <w:lvlText w:val=""/>
+      <w:lvlJc w:val="left"/>
+      <w:pPr>
+        <w:ind w:left="4320" w:hanging="360"/>
+      </w:pPr>
+      <w:rPr>
+        <w:rFonts w:ascii="Wingdings" w:hAnsi="Wingdings" w:hint="default"/>
+      </w:rPr>
+    </w:lvl>
+    <w:lvl w:ilvl="6" w:tplc="04090001" w:tentative="1">
+      <w:start w:val="1"/>
+      <w:numFmt w:val="bullet"/>
+      <w:lvlText w:val=""/>
+      <w:lvlJc w:val="left"/>
+      <w:pPr>
+        <w:ind w:left="5040" w:hanging="360"/>
+      </w:pPr>
+      <w:rPr>
+        <w:rFonts w:ascii="Symbol" w:hAnsi="Symbol" w:hint="default"/>
+      </w:rPr>
+    </w:lvl>
+    <w:lvl w:ilvl="7" w:tplc="04090003" w:tentative="1">
+      <w:start w:val="1"/>
+      <w:numFmt w:val="bullet"/>
+      <w:lvlText w:val="o"/>
+      <w:lvlJc w:val="left"/>
+      <w:pPr>
+        <w:ind w:left="5760" w:hanging="360"/>
+      </w:pPr>
+      <w:rPr>
+        <w:rFonts w:ascii="Courier New" w:hAnsi="Courier New" w:cs="Courier New" w:hint="default"/>
+      </w:rPr>
+    </w:lvl>
+    <w:lvl w:ilvl="8" w:tplc="04090005" w:tentative="1">
+      <w:start w:val="1"/>
+      <w:numFmt w:val="bullet"/>
+      <w:lvlText w:val=""/>
+      <w:lvlJc w:val="left"/>
+      <w:pPr>
+        <w:ind w:left="6480" w:hanging="360"/>
+      </w:pPr>
+      <w:rPr>
+        <w:rFonts w:ascii="Wingdings" w:hAnsi="Wingdings" w:hint="default"/>
+      </w:rPr>
+    </w:lvl>
+  </w:abstractNum>
   <w:num w:numId="1">
-    <w:abstractNumId w:val="1"/>
+    <w:abstractNumId w:val="3"/>
     <w:lvlOverride w:ilvl="0">
       <w:startOverride w:val="1"/>
     </w:lvlOverride>
@@ -2302,16 +2687,31 @@
     </w:lvlOverride>
   </w:num>
   <w:num w:numId="2">
+    <w:abstractNumId w:val="1"/>
+  </w:num>
+  <w:num w:numId="3">
+    <w:abstractNumId w:val="8"/>
+  </w:num>
+  <w:num w:numId="4">
+    <w:abstractNumId w:val="7"/>
+  </w:num>
+  <w:num w:numId="5">
+    <w:abstractNumId w:val="6"/>
+  </w:num>
+  <w:num w:numId="6">
     <w:abstractNumId w:val="0"/>
   </w:num>
-  <w:num w:numId="3">
+  <w:num w:numId="7">
     <w:abstractNumId w:val="4"/>
   </w:num>
-  <w:num w:numId="4">
-    <w:abstractNumId w:val="3"/>
+  <w:num w:numId="8">
+    <w:abstractNumId w:val="9"/>
   </w:num>
-  <w:num w:numId="5">
+  <w:num w:numId="9">
     <w:abstractNumId w:val="2"/>
+  </w:num>
+  <w:num w:numId="10">
+    <w:abstractNumId w:val="5"/>
   </w:num>
 </w:numbering>
 </file>
@@ -2709,11 +3109,12 @@
   <w:style w:type="paragraph" w:default="1" w:styleId="Normal">
     <w:name w:val="Normal"/>
     <w:qFormat/>
-    <w:rsid w:val="00CF42B4"/>
+    <w:rsid w:val="00B11418"/>
     <w:pPr>
       <w:spacing w:after="160" w:line="256" w:lineRule="auto"/>
     </w:pPr>
     <w:rPr>
+      <w:sz w:val="28"/>
       <w:lang w:val="en-US"/>
     </w:rPr>
   </w:style>
@@ -2724,7 +3125,7 @@
     <w:link w:val="Heading1Char"/>
     <w:uiPriority w:val="9"/>
     <w:qFormat/>
-    <w:rsid w:val="00CF42B4"/>
+    <w:rsid w:val="0096720A"/>
     <w:pPr>
       <w:keepNext/>
       <w:keepLines/>
@@ -2732,8 +3133,8 @@
       <w:outlineLvl w:val="0"/>
     </w:pPr>
     <w:rPr>
-      <w:rFonts w:asciiTheme="majorHAnsi" w:eastAsiaTheme="majorEastAsia" w:hAnsiTheme="majorHAnsi" w:cstheme="majorBidi"/>
-      <w:color w:val="365F91" w:themeColor="accent1" w:themeShade="BF"/>
+      <w:rFonts w:eastAsiaTheme="majorEastAsia" w:cstheme="majorBidi"/>
+      <w:b/>
       <w:sz w:val="32"/>
       <w:szCs w:val="32"/>
     </w:rPr>
@@ -2872,10 +3273,10 @@
     <w:basedOn w:val="DefaultParagraphFont"/>
     <w:link w:val="Heading1"/>
     <w:uiPriority w:val="9"/>
-    <w:rsid w:val="00CF42B4"/>
+    <w:rsid w:val="0096720A"/>
     <w:rPr>
-      <w:rFonts w:asciiTheme="majorHAnsi" w:eastAsiaTheme="majorEastAsia" w:hAnsiTheme="majorHAnsi" w:cstheme="majorBidi"/>
-      <w:color w:val="365F91" w:themeColor="accent1" w:themeShade="BF"/>
+      <w:rFonts w:eastAsiaTheme="majorEastAsia" w:cstheme="majorBidi"/>
+      <w:b/>
       <w:sz w:val="32"/>
       <w:szCs w:val="32"/>
       <w:lang w:val="en-US"/>
@@ -2929,6 +3330,53 @@
       <w:color w:val="4F81BD" w:themeColor="accent1"/>
       <w:sz w:val="26"/>
       <w:szCs w:val="26"/>
+      <w:lang w:val="en-US"/>
+    </w:rPr>
+  </w:style>
+  <w:style w:type="paragraph" w:styleId="HTMLPreformatted">
+    <w:name w:val="HTML Preformatted"/>
+    <w:basedOn w:val="Normal"/>
+    <w:link w:val="HTMLPreformattedChar"/>
+    <w:uiPriority w:val="99"/>
+    <w:unhideWhenUsed/>
+    <w:rsid w:val="00C728F2"/>
+    <w:pPr>
+      <w:tabs>
+        <w:tab w:val="left" w:pos="916"/>
+        <w:tab w:val="left" w:pos="1832"/>
+        <w:tab w:val="left" w:pos="2748"/>
+        <w:tab w:val="left" w:pos="3664"/>
+        <w:tab w:val="left" w:pos="4580"/>
+        <w:tab w:val="left" w:pos="5496"/>
+        <w:tab w:val="left" w:pos="6412"/>
+        <w:tab w:val="left" w:pos="7328"/>
+        <w:tab w:val="left" w:pos="8244"/>
+        <w:tab w:val="left" w:pos="9160"/>
+        <w:tab w:val="left" w:pos="10076"/>
+        <w:tab w:val="left" w:pos="10992"/>
+        <w:tab w:val="left" w:pos="11908"/>
+        <w:tab w:val="left" w:pos="12824"/>
+        <w:tab w:val="left" w:pos="13740"/>
+        <w:tab w:val="left" w:pos="14656"/>
+      </w:tabs>
+      <w:spacing w:after="0" w:line="240" w:lineRule="auto"/>
+    </w:pPr>
+    <w:rPr>
+      <w:rFonts w:ascii="Courier New" w:eastAsia="Times New Roman" w:hAnsi="Courier New" w:cs="Courier New"/>
+      <w:sz w:val="20"/>
+      <w:szCs w:val="20"/>
+    </w:rPr>
+  </w:style>
+  <w:style w:type="character" w:customStyle="1" w:styleId="HTMLPreformattedChar">
+    <w:name w:val="HTML Preformatted Char"/>
+    <w:basedOn w:val="DefaultParagraphFont"/>
+    <w:link w:val="HTMLPreformatted"/>
+    <w:uiPriority w:val="99"/>
+    <w:rsid w:val="00C728F2"/>
+    <w:rPr>
+      <w:rFonts w:ascii="Courier New" w:eastAsia="Times New Roman" w:hAnsi="Courier New" w:cs="Courier New"/>
+      <w:sz w:val="20"/>
+      <w:szCs w:val="20"/>
       <w:lang w:val="en-US"/>
     </w:rPr>
   </w:style>
@@ -3225,7 +3673,7 @@
 </file>
 
 <file path=customXml/itemProps1.xml><?xml version="1.0" encoding="utf-8"?>
-<ds:datastoreItem xmlns:ds="http://schemas.openxmlformats.org/officeDocument/2006/customXml" ds:itemID="{82709A67-3CEA-462D-8DD2-0F5213E43E0F}">
+<ds:datastoreItem xmlns:ds="http://schemas.openxmlformats.org/officeDocument/2006/customXml" ds:itemID="{5B961091-07B7-4E66-8FD6-26130AD57370}">
   <ds:schemaRefs>
     <ds:schemaRef ds:uri="http://schemas.openxmlformats.org/officeDocument/2006/bibliography"/>
   </ds:schemaRefs>

</xml_diff>

<commit_message>
Changed description of the game goal, to have 3 goals to win/lose
</commit_message>
<xml_diff>
--- a/Documentation.docx
+++ b/Documentation.docx
@@ -585,33 +585,11 @@
           <w:lang w:val="bg-BG"/>
         </w:rPr>
       </w:pPr>
-      <w:proofErr w:type="spellStart"/>
-      <w:r>
-        <w:rPr>
-          <w:szCs w:val="28"/>
-        </w:rPr>
-        <w:t>Georgi</w:t>
-      </w:r>
-      <w:proofErr w:type="spellEnd"/>
-      <w:r>
-        <w:rPr>
-          <w:szCs w:val="28"/>
-        </w:rPr>
-        <w:t xml:space="preserve"> </w:t>
-      </w:r>
-      <w:proofErr w:type="spellStart"/>
-      <w:r>
-        <w:rPr>
-          <w:szCs w:val="28"/>
-        </w:rPr>
-        <w:t>Enchev</w:t>
-      </w:r>
-      <w:proofErr w:type="spellEnd"/>
-      <w:r>
-        <w:rPr>
-          <w:szCs w:val="28"/>
-        </w:rPr>
-        <w:t xml:space="preserve"> (</w:t>
+      <w:r>
+        <w:rPr>
+          <w:szCs w:val="28"/>
+        </w:rPr>
+        <w:t>Georgi Enchev (</w:t>
       </w:r>
       <w:hyperlink r:id="rId9" w:history="1">
         <w:r>
@@ -902,19 +880,13 @@
         <w:rPr>
           <w:szCs w:val="28"/>
         </w:rPr>
-        <w:t>The purpose of the game is to have more goal</w:t>
-      </w:r>
-      <w:r>
-        <w:rPr>
-          <w:szCs w:val="28"/>
-        </w:rPr>
-        <w:t>s</w:t>
-      </w:r>
-      <w:r>
-        <w:rPr>
-          <w:szCs w:val="28"/>
-        </w:rPr>
-        <w:t xml:space="preserve"> than the computer after the time runs out</w:t>
+        <w:t xml:space="preserve">The purpose of the game is to </w:t>
+      </w:r>
+      <w:r>
+        <w:rPr>
+          <w:szCs w:val="28"/>
+        </w:rPr>
+        <w:t>first score 3 goals</w:t>
       </w:r>
       <w:r>
         <w:rPr>
@@ -926,7 +898,27 @@
         <w:rPr>
           <w:szCs w:val="28"/>
         </w:rPr>
-        <w:t xml:space="preserve"> The amount of goals and remaining time are displayed in the top bar</w:t>
+        <w:t xml:space="preserve"> If the computer scores 3 goals before you, you lose.</w:t>
+      </w:r>
+      <w:r>
+        <w:rPr>
+          <w:szCs w:val="28"/>
+        </w:rPr>
+        <w:t xml:space="preserve"> The amount of goals </w:t>
+      </w:r>
+      <w:r>
+        <w:rPr>
+          <w:szCs w:val="28"/>
+        </w:rPr>
+        <w:t>are</w:t>
+      </w:r>
+      <w:bookmarkStart w:id="0" w:name="_GoBack"/>
+      <w:bookmarkEnd w:id="0"/>
+      <w:r>
+        <w:rPr>
+          <w:szCs w:val="28"/>
+        </w:rPr>
+        <w:t xml:space="preserve"> displayed in the top bar</w:t>
       </w:r>
       <w:r>
         <w:rPr>
@@ -1018,8 +1010,6 @@
       <w:r>
         <w:t>Screenshot</w:t>
       </w:r>
-      <w:bookmarkStart w:id="0" w:name="_GoBack"/>
-      <w:bookmarkEnd w:id="0"/>
     </w:p>
     <w:p/>
     <w:p>
@@ -1037,6 +1027,7 @@
       <w:r>
         <w:rPr>
           <w:noProof/>
+          <w:lang w:val="bg-BG" w:eastAsia="bg-BG"/>
         </w:rPr>
         <w:drawing>
           <wp:inline distT="0" distB="0" distL="0" distR="0">
@@ -1097,6 +1088,7 @@
         </w:numPr>
       </w:pPr>
       <w:r>
+        <w:lastRenderedPageBreak/>
         <w:t>General Requirements</w:t>
       </w:r>
     </w:p>
@@ -1507,6 +1499,7 @@
     <w:r>
       <w:rPr>
         <w:noProof/>
+        <w:lang w:val="bg-BG" w:eastAsia="bg-BG"/>
       </w:rPr>
       <w:drawing>
         <wp:inline distT="0" distB="0" distL="0" distR="0" wp14:anchorId="443B45DF" wp14:editId="30F44B49">
@@ -3673,7 +3666,7 @@
 </file>
 
 <file path=customXml/itemProps1.xml><?xml version="1.0" encoding="utf-8"?>
-<ds:datastoreItem xmlns:ds="http://schemas.openxmlformats.org/officeDocument/2006/customXml" ds:itemID="{5B961091-07B7-4E66-8FD6-26130AD57370}">
+<ds:datastoreItem xmlns:ds="http://schemas.openxmlformats.org/officeDocument/2006/customXml" ds:itemID="{43FFEF84-1AD3-45AB-AD25-758C6D261E19}">
   <ds:schemaRefs>
     <ds:schemaRef ds:uri="http://schemas.openxmlformats.org/officeDocument/2006/bibliography"/>
   </ds:schemaRefs>

</xml_diff>